<commit_message>
removed STIX from UML model document
</commit_message>
<xml_diff>
--- a/documents/DRAFT-cybox-v2.1.1-wd01-part6-uml-model.docx
+++ b/documents/DRAFT-cybox-v2.1.1-wd01-part6-uml-model.docx
@@ -363,6 +363,7 @@
         </w:tabs>
         <w:ind w:left="1440"/>
       </w:pPr>
+      <w:proofErr w:type="spellStart"/>
       <w:r>
         <w:t>CybOX</w:t>
       </w:r>
@@ -372,6 +373,7 @@
         </w:rPr>
         <w:t>TM</w:t>
       </w:r>
+      <w:proofErr w:type="spellEnd"/>
       <w:r>
         <w:t xml:space="preserve"> Version </w:t>
       </w:r>
@@ -394,6 +396,7 @@
         </w:tabs>
         <w:ind w:left="1440"/>
       </w:pPr>
+      <w:proofErr w:type="spellStart"/>
       <w:r>
         <w:t>CybOX</w:t>
       </w:r>
@@ -403,6 +406,7 @@
         </w:rPr>
         <w:t>TM</w:t>
       </w:r>
+      <w:proofErr w:type="spellEnd"/>
       <w:r>
         <w:t xml:space="preserve"> Version </w:t>
       </w:r>
@@ -431,6 +435,7 @@
         </w:tabs>
         <w:ind w:left="1440"/>
       </w:pPr>
+      <w:proofErr w:type="spellStart"/>
       <w:r>
         <w:t>CybOX</w:t>
       </w:r>
@@ -440,6 +445,7 @@
         </w:rPr>
         <w:t>TM</w:t>
       </w:r>
+      <w:proofErr w:type="spellEnd"/>
       <w:r>
         <w:t xml:space="preserve"> Version </w:t>
       </w:r>
@@ -465,6 +471,7 @@
         </w:tabs>
         <w:ind w:left="1440"/>
       </w:pPr>
+      <w:proofErr w:type="spellStart"/>
       <w:r>
         <w:t>CybOX</w:t>
       </w:r>
@@ -474,6 +481,7 @@
         </w:rPr>
         <w:t>TM</w:t>
       </w:r>
+      <w:proofErr w:type="spellEnd"/>
       <w:r>
         <w:t xml:space="preserve"> Version </w:t>
       </w:r>
@@ -502,6 +510,7 @@
         </w:tabs>
         <w:ind w:left="1440"/>
       </w:pPr>
+      <w:proofErr w:type="spellStart"/>
       <w:r>
         <w:t>CybOX</w:t>
       </w:r>
@@ -511,6 +520,7 @@
         </w:rPr>
         <w:t>TM</w:t>
       </w:r>
+      <w:proofErr w:type="spellEnd"/>
       <w:r>
         <w:t xml:space="preserve"> Version </w:t>
       </w:r>
@@ -539,6 +549,7 @@
         </w:tabs>
         <w:ind w:left="1440"/>
       </w:pPr>
+      <w:proofErr w:type="spellStart"/>
       <w:r>
         <w:t>CybOX</w:t>
       </w:r>
@@ -548,6 +559,7 @@
         </w:rPr>
         <w:t>TM</w:t>
       </w:r>
+      <w:proofErr w:type="spellEnd"/>
       <w:r>
         <w:t xml:space="preserve"> Version </w:t>
       </w:r>
@@ -576,6 +588,7 @@
         </w:tabs>
         <w:ind w:left="1440"/>
       </w:pPr>
+      <w:proofErr w:type="spellStart"/>
       <w:r>
         <w:t>CybOX</w:t>
       </w:r>
@@ -585,6 +598,7 @@
         </w:rPr>
         <w:t>TM</w:t>
       </w:r>
+      <w:proofErr w:type="spellEnd"/>
       <w:r>
         <w:t xml:space="preserve"> Version </w:t>
       </w:r>
@@ -613,6 +627,7 @@
         </w:tabs>
         <w:ind w:left="1440"/>
       </w:pPr>
+      <w:proofErr w:type="spellStart"/>
       <w:r>
         <w:t>CybOX</w:t>
       </w:r>
@@ -622,6 +637,7 @@
         </w:rPr>
         <w:t>TM</w:t>
       </w:r>
+      <w:proofErr w:type="spellEnd"/>
       <w:r>
         <w:t xml:space="preserve"> Version </w:t>
       </w:r>
@@ -650,6 +666,7 @@
         </w:tabs>
         <w:ind w:left="1440"/>
       </w:pPr>
+      <w:proofErr w:type="spellStart"/>
       <w:r>
         <w:t>CybOX</w:t>
       </w:r>
@@ -659,6 +676,7 @@
         </w:rPr>
         <w:t>TM</w:t>
       </w:r>
+      <w:proofErr w:type="spellEnd"/>
       <w:r>
         <w:t xml:space="preserve"> Version </w:t>
       </w:r>
@@ -687,6 +705,7 @@
         </w:tabs>
         <w:ind w:left="1440"/>
       </w:pPr>
+      <w:proofErr w:type="spellStart"/>
       <w:r>
         <w:t>CybOX</w:t>
       </w:r>
@@ -696,6 +715,7 @@
         </w:rPr>
         <w:t>TM</w:t>
       </w:r>
+      <w:proofErr w:type="spellEnd"/>
       <w:r>
         <w:t xml:space="preserve"> Version </w:t>
       </w:r>
@@ -724,6 +744,7 @@
         </w:tabs>
         <w:ind w:left="1440"/>
       </w:pPr>
+      <w:proofErr w:type="spellStart"/>
       <w:r>
         <w:t>CybOX</w:t>
       </w:r>
@@ -733,6 +754,7 @@
         </w:rPr>
         <w:t>TM</w:t>
       </w:r>
+      <w:proofErr w:type="spellEnd"/>
       <w:r>
         <w:t xml:space="preserve"> Version </w:t>
       </w:r>
@@ -761,6 +783,7 @@
         </w:tabs>
         <w:ind w:left="1440"/>
       </w:pPr>
+      <w:proofErr w:type="spellStart"/>
       <w:r>
         <w:t>CybOX</w:t>
       </w:r>
@@ -770,6 +793,7 @@
         </w:rPr>
         <w:t>TM</w:t>
       </w:r>
+      <w:proofErr w:type="spellEnd"/>
       <w:r>
         <w:t xml:space="preserve"> Version </w:t>
       </w:r>
@@ -798,6 +822,7 @@
         </w:tabs>
         <w:ind w:left="1440"/>
       </w:pPr>
+      <w:proofErr w:type="spellStart"/>
       <w:r>
         <w:t>CybOX</w:t>
       </w:r>
@@ -807,6 +832,7 @@
         </w:rPr>
         <w:t>TM</w:t>
       </w:r>
+      <w:proofErr w:type="spellEnd"/>
       <w:r>
         <w:t xml:space="preserve"> Version </w:t>
       </w:r>
@@ -835,6 +861,7 @@
         </w:tabs>
         <w:ind w:left="1440"/>
       </w:pPr>
+      <w:proofErr w:type="spellStart"/>
       <w:r>
         <w:t>CybOX</w:t>
       </w:r>
@@ -844,6 +871,7 @@
         </w:rPr>
         <w:t>TM</w:t>
       </w:r>
+      <w:proofErr w:type="spellEnd"/>
       <w:r>
         <w:t xml:space="preserve"> Version </w:t>
       </w:r>
@@ -872,6 +900,7 @@
         </w:tabs>
         <w:ind w:left="1440"/>
       </w:pPr>
+      <w:proofErr w:type="spellStart"/>
       <w:r>
         <w:t>CybOX</w:t>
       </w:r>
@@ -881,6 +910,7 @@
         </w:rPr>
         <w:t>TM</w:t>
       </w:r>
+      <w:proofErr w:type="spellEnd"/>
       <w:r>
         <w:t xml:space="preserve"> Version </w:t>
       </w:r>
@@ -909,6 +939,7 @@
         </w:tabs>
         <w:ind w:left="1440"/>
       </w:pPr>
+      <w:proofErr w:type="spellStart"/>
       <w:r>
         <w:t>CybOX</w:t>
       </w:r>
@@ -918,6 +949,7 @@
         </w:rPr>
         <w:t>TM</w:t>
       </w:r>
+      <w:proofErr w:type="spellEnd"/>
       <w:r>
         <w:t xml:space="preserve"> Version </w:t>
       </w:r>
@@ -946,6 +978,7 @@
         </w:tabs>
         <w:ind w:left="1440"/>
       </w:pPr>
+      <w:proofErr w:type="spellStart"/>
       <w:r>
         <w:t>CybOX</w:t>
       </w:r>
@@ -955,6 +988,7 @@
         </w:rPr>
         <w:t>TM</w:t>
       </w:r>
+      <w:proofErr w:type="spellEnd"/>
       <w:r>
         <w:t xml:space="preserve"> Version </w:t>
       </w:r>
@@ -983,6 +1017,7 @@
         </w:tabs>
         <w:ind w:left="1440"/>
       </w:pPr>
+      <w:proofErr w:type="spellStart"/>
       <w:r>
         <w:t>CybOX</w:t>
       </w:r>
@@ -992,6 +1027,7 @@
         </w:rPr>
         <w:t>TM</w:t>
       </w:r>
+      <w:proofErr w:type="spellEnd"/>
       <w:r>
         <w:t xml:space="preserve"> Version </w:t>
       </w:r>
@@ -1020,6 +1056,7 @@
         </w:tabs>
         <w:ind w:left="1440"/>
       </w:pPr>
+      <w:proofErr w:type="spellStart"/>
       <w:r>
         <w:t>CybOX</w:t>
       </w:r>
@@ -1029,6 +1066,7 @@
         </w:rPr>
         <w:t>TM</w:t>
       </w:r>
+      <w:proofErr w:type="spellEnd"/>
       <w:r>
         <w:t xml:space="preserve"> Version </w:t>
       </w:r>
@@ -1057,6 +1095,7 @@
         </w:tabs>
         <w:ind w:left="1440"/>
       </w:pPr>
+      <w:proofErr w:type="spellStart"/>
       <w:r>
         <w:t>CybOX</w:t>
       </w:r>
@@ -1066,6 +1105,7 @@
         </w:rPr>
         <w:t>TM</w:t>
       </w:r>
+      <w:proofErr w:type="spellEnd"/>
       <w:r>
         <w:t xml:space="preserve"> Version </w:t>
       </w:r>
@@ -1094,6 +1134,7 @@
         </w:tabs>
         <w:ind w:left="1440"/>
       </w:pPr>
+      <w:proofErr w:type="spellStart"/>
       <w:r>
         <w:t>CybOX</w:t>
       </w:r>
@@ -1103,6 +1144,7 @@
         </w:rPr>
         <w:t>TM</w:t>
       </w:r>
+      <w:proofErr w:type="spellEnd"/>
       <w:r>
         <w:t xml:space="preserve"> Version </w:t>
       </w:r>
@@ -1131,6 +1173,7 @@
         </w:tabs>
         <w:ind w:left="1440"/>
       </w:pPr>
+      <w:proofErr w:type="spellStart"/>
       <w:r>
         <w:t>CybOX</w:t>
       </w:r>
@@ -1140,6 +1183,7 @@
         </w:rPr>
         <w:t>TM</w:t>
       </w:r>
+      <w:proofErr w:type="spellEnd"/>
       <w:r>
         <w:t xml:space="preserve"> Version </w:t>
       </w:r>
@@ -1168,6 +1212,7 @@
         </w:tabs>
         <w:ind w:left="1440"/>
       </w:pPr>
+      <w:proofErr w:type="spellStart"/>
       <w:r>
         <w:t>CybOX</w:t>
       </w:r>
@@ -1177,6 +1222,7 @@
         </w:rPr>
         <w:t>TM</w:t>
       </w:r>
+      <w:proofErr w:type="spellEnd"/>
       <w:r>
         <w:t xml:space="preserve"> Version </w:t>
       </w:r>
@@ -1205,6 +1251,7 @@
         </w:tabs>
         <w:ind w:left="1440"/>
       </w:pPr>
+      <w:proofErr w:type="spellStart"/>
       <w:r>
         <w:t>CybOX</w:t>
       </w:r>
@@ -1214,6 +1261,7 @@
         </w:rPr>
         <w:t>TM</w:t>
       </w:r>
+      <w:proofErr w:type="spellEnd"/>
       <w:r>
         <w:t xml:space="preserve"> Version </w:t>
       </w:r>
@@ -1236,6 +1284,7 @@
         </w:tabs>
         <w:ind w:left="1440"/>
       </w:pPr>
+      <w:proofErr w:type="spellStart"/>
       <w:r>
         <w:t>CybOX</w:t>
       </w:r>
@@ -1245,6 +1294,7 @@
         </w:rPr>
         <w:t>TM</w:t>
       </w:r>
+      <w:proofErr w:type="spellEnd"/>
       <w:r>
         <w:t xml:space="preserve"> Version </w:t>
       </w:r>
@@ -1273,6 +1323,7 @@
         </w:tabs>
         <w:ind w:left="1440"/>
       </w:pPr>
+      <w:proofErr w:type="spellStart"/>
       <w:r>
         <w:t>CybOX</w:t>
       </w:r>
@@ -1282,6 +1333,7 @@
         </w:rPr>
         <w:t>TM</w:t>
       </w:r>
+      <w:proofErr w:type="spellEnd"/>
       <w:r>
         <w:t xml:space="preserve"> Version </w:t>
       </w:r>
@@ -1310,6 +1362,7 @@
         </w:tabs>
         <w:ind w:left="1440"/>
       </w:pPr>
+      <w:proofErr w:type="spellStart"/>
       <w:r>
         <w:t>CybOX</w:t>
       </w:r>
@@ -1319,6 +1372,7 @@
         </w:rPr>
         <w:t>TM</w:t>
       </w:r>
+      <w:proofErr w:type="spellEnd"/>
       <w:r>
         <w:t xml:space="preserve"> Version </w:t>
       </w:r>
@@ -1347,6 +1401,7 @@
         </w:tabs>
         <w:ind w:left="1440"/>
       </w:pPr>
+      <w:proofErr w:type="spellStart"/>
       <w:r>
         <w:t>CybOX</w:t>
       </w:r>
@@ -1356,6 +1411,7 @@
         </w:rPr>
         <w:t>TM</w:t>
       </w:r>
+      <w:proofErr w:type="spellEnd"/>
       <w:r>
         <w:t xml:space="preserve"> Version </w:t>
       </w:r>
@@ -1384,6 +1440,7 @@
         </w:tabs>
         <w:ind w:left="1440"/>
       </w:pPr>
+      <w:proofErr w:type="spellStart"/>
       <w:r>
         <w:t>CybOX</w:t>
       </w:r>
@@ -1393,6 +1450,7 @@
         </w:rPr>
         <w:t>TM</w:t>
       </w:r>
+      <w:proofErr w:type="spellEnd"/>
       <w:r>
         <w:t xml:space="preserve"> Version </w:t>
       </w:r>
@@ -1421,6 +1479,7 @@
         </w:tabs>
         <w:ind w:left="1440"/>
       </w:pPr>
+      <w:proofErr w:type="spellStart"/>
       <w:r>
         <w:t>CybOX</w:t>
       </w:r>
@@ -1430,6 +1489,7 @@
         </w:rPr>
         <w:t>TM</w:t>
       </w:r>
+      <w:proofErr w:type="spellEnd"/>
       <w:r>
         <w:t xml:space="preserve"> Version </w:t>
       </w:r>
@@ -1452,6 +1512,7 @@
         </w:tabs>
         <w:ind w:left="1440"/>
       </w:pPr>
+      <w:proofErr w:type="spellStart"/>
       <w:r>
         <w:t>CybOX</w:t>
       </w:r>
@@ -1461,6 +1522,7 @@
         </w:rPr>
         <w:t>TM</w:t>
       </w:r>
+      <w:proofErr w:type="spellEnd"/>
       <w:r>
         <w:t xml:space="preserve"> Version </w:t>
       </w:r>
@@ -1483,6 +1545,7 @@
         </w:tabs>
         <w:ind w:left="1440"/>
       </w:pPr>
+      <w:proofErr w:type="spellStart"/>
       <w:r>
         <w:t>CybOX</w:t>
       </w:r>
@@ -1492,6 +1555,7 @@
         </w:rPr>
         <w:t>TM</w:t>
       </w:r>
+      <w:proofErr w:type="spellEnd"/>
       <w:r>
         <w:t xml:space="preserve"> Version </w:t>
       </w:r>
@@ -1514,6 +1578,7 @@
         </w:tabs>
         <w:ind w:left="1440"/>
       </w:pPr>
+      <w:proofErr w:type="spellStart"/>
       <w:r>
         <w:t>CybOX</w:t>
       </w:r>
@@ -1523,6 +1588,7 @@
         </w:rPr>
         <w:t>TM</w:t>
       </w:r>
+      <w:proofErr w:type="spellEnd"/>
       <w:r>
         <w:t xml:space="preserve"> Version </w:t>
       </w:r>
@@ -1545,6 +1611,7 @@
         </w:tabs>
         <w:ind w:left="1440"/>
       </w:pPr>
+      <w:proofErr w:type="spellStart"/>
       <w:r>
         <w:t>CybOX</w:t>
       </w:r>
@@ -1554,6 +1621,7 @@
         </w:rPr>
         <w:t>TM</w:t>
       </w:r>
+      <w:proofErr w:type="spellEnd"/>
       <w:r>
         <w:t xml:space="preserve"> Version </w:t>
       </w:r>
@@ -1576,6 +1644,7 @@
         </w:tabs>
         <w:ind w:left="1440"/>
       </w:pPr>
+      <w:proofErr w:type="spellStart"/>
       <w:r>
         <w:t>CybOX</w:t>
       </w:r>
@@ -1585,6 +1654,7 @@
         </w:rPr>
         <w:t>TM</w:t>
       </w:r>
+      <w:proofErr w:type="spellEnd"/>
       <w:r>
         <w:t xml:space="preserve"> Version </w:t>
       </w:r>
@@ -1607,6 +1677,7 @@
         </w:tabs>
         <w:ind w:left="1440"/>
       </w:pPr>
+      <w:proofErr w:type="spellStart"/>
       <w:r>
         <w:lastRenderedPageBreak/>
         <w:t>CybOX</w:t>
@@ -1617,6 +1688,7 @@
         </w:rPr>
         <w:t>TM</w:t>
       </w:r>
+      <w:proofErr w:type="spellEnd"/>
       <w:r>
         <w:t xml:space="preserve"> Version </w:t>
       </w:r>
@@ -1639,6 +1711,7 @@
         </w:tabs>
         <w:ind w:left="1440"/>
       </w:pPr>
+      <w:proofErr w:type="spellStart"/>
       <w:r>
         <w:t>CybOX</w:t>
       </w:r>
@@ -1648,6 +1721,7 @@
         </w:rPr>
         <w:t>TM</w:t>
       </w:r>
+      <w:proofErr w:type="spellEnd"/>
       <w:r>
         <w:t xml:space="preserve"> Version </w:t>
       </w:r>
@@ -1670,6 +1744,7 @@
         </w:tabs>
         <w:ind w:left="1440"/>
       </w:pPr>
+      <w:proofErr w:type="spellStart"/>
       <w:r>
         <w:t>CybOX</w:t>
       </w:r>
@@ -1679,6 +1754,7 @@
         </w:rPr>
         <w:t>TM</w:t>
       </w:r>
+      <w:proofErr w:type="spellEnd"/>
       <w:r>
         <w:t xml:space="preserve"> Version </w:t>
       </w:r>
@@ -1701,6 +1777,7 @@
         </w:tabs>
         <w:ind w:left="1440"/>
       </w:pPr>
+      <w:proofErr w:type="spellStart"/>
       <w:r>
         <w:t>CybOX</w:t>
       </w:r>
@@ -1710,6 +1787,7 @@
         </w:rPr>
         <w:t>TM</w:t>
       </w:r>
+      <w:proofErr w:type="spellEnd"/>
       <w:r>
         <w:t xml:space="preserve"> Version </w:t>
       </w:r>
@@ -1732,6 +1810,7 @@
         </w:tabs>
         <w:ind w:left="1440"/>
       </w:pPr>
+      <w:proofErr w:type="spellStart"/>
       <w:r>
         <w:t>CybOX</w:t>
       </w:r>
@@ -1741,6 +1820,7 @@
         </w:rPr>
         <w:t>TM</w:t>
       </w:r>
+      <w:proofErr w:type="spellEnd"/>
       <w:r>
         <w:t xml:space="preserve"> Version </w:t>
       </w:r>
@@ -1763,6 +1843,7 @@
         </w:tabs>
         <w:ind w:left="1440"/>
       </w:pPr>
+      <w:proofErr w:type="spellStart"/>
       <w:r>
         <w:t>CybOX</w:t>
       </w:r>
@@ -1772,6 +1853,7 @@
         </w:rPr>
         <w:t>TM</w:t>
       </w:r>
+      <w:proofErr w:type="spellEnd"/>
       <w:r>
         <w:t xml:space="preserve"> Version </w:t>
       </w:r>
@@ -1794,6 +1876,7 @@
         </w:tabs>
         <w:ind w:left="1440"/>
       </w:pPr>
+      <w:proofErr w:type="spellStart"/>
       <w:r>
         <w:t>CybOX</w:t>
       </w:r>
@@ -1803,6 +1886,7 @@
         </w:rPr>
         <w:t>TM</w:t>
       </w:r>
+      <w:proofErr w:type="spellEnd"/>
       <w:r>
         <w:t xml:space="preserve"> Version </w:t>
       </w:r>
@@ -1825,6 +1909,7 @@
         </w:tabs>
         <w:ind w:left="1440"/>
       </w:pPr>
+      <w:proofErr w:type="spellStart"/>
       <w:r>
         <w:t>CybOX</w:t>
       </w:r>
@@ -1834,6 +1919,7 @@
         </w:rPr>
         <w:t>TM</w:t>
       </w:r>
+      <w:proofErr w:type="spellEnd"/>
       <w:r>
         <w:t xml:space="preserve"> Version </w:t>
       </w:r>
@@ -1856,6 +1942,7 @@
         </w:tabs>
         <w:ind w:left="1440"/>
       </w:pPr>
+      <w:proofErr w:type="spellStart"/>
       <w:r>
         <w:t>CybOX</w:t>
       </w:r>
@@ -1865,6 +1952,7 @@
         </w:rPr>
         <w:t>TM</w:t>
       </w:r>
+      <w:proofErr w:type="spellEnd"/>
       <w:r>
         <w:t xml:space="preserve"> Version </w:t>
       </w:r>
@@ -1887,6 +1975,7 @@
         </w:tabs>
         <w:ind w:left="1440"/>
       </w:pPr>
+      <w:proofErr w:type="spellStart"/>
       <w:r>
         <w:t>CybOX</w:t>
       </w:r>
@@ -1896,6 +1985,7 @@
         </w:rPr>
         <w:t>TM</w:t>
       </w:r>
+      <w:proofErr w:type="spellEnd"/>
       <w:r>
         <w:t xml:space="preserve"> Version </w:t>
       </w:r>
@@ -1918,6 +2008,7 @@
         </w:tabs>
         <w:ind w:left="1440"/>
       </w:pPr>
+      <w:proofErr w:type="spellStart"/>
       <w:r>
         <w:t>CybOX</w:t>
       </w:r>
@@ -1927,6 +2018,7 @@
         </w:rPr>
         <w:t>TM</w:t>
       </w:r>
+      <w:proofErr w:type="spellEnd"/>
       <w:r>
         <w:t xml:space="preserve"> Version </w:t>
       </w:r>
@@ -1949,6 +2041,7 @@
         </w:tabs>
         <w:ind w:left="1440"/>
       </w:pPr>
+      <w:proofErr w:type="spellStart"/>
       <w:r>
         <w:t>CybOX</w:t>
       </w:r>
@@ -1958,6 +2051,7 @@
         </w:rPr>
         <w:t>TM</w:t>
       </w:r>
+      <w:proofErr w:type="spellEnd"/>
       <w:r>
         <w:t xml:space="preserve"> Version </w:t>
       </w:r>
@@ -1980,6 +2074,7 @@
         </w:tabs>
         <w:ind w:left="1440"/>
       </w:pPr>
+      <w:proofErr w:type="spellStart"/>
       <w:r>
         <w:t>CybOX</w:t>
       </w:r>
@@ -1989,6 +2084,7 @@
         </w:rPr>
         <w:t>TM</w:t>
       </w:r>
+      <w:proofErr w:type="spellEnd"/>
       <w:r>
         <w:t xml:space="preserve"> Version </w:t>
       </w:r>
@@ -2011,6 +2107,7 @@
         </w:tabs>
         <w:ind w:left="1440"/>
       </w:pPr>
+      <w:proofErr w:type="spellStart"/>
       <w:r>
         <w:t>CybOX</w:t>
       </w:r>
@@ -2020,6 +2117,7 @@
         </w:rPr>
         <w:t>TM</w:t>
       </w:r>
+      <w:proofErr w:type="spellEnd"/>
       <w:r>
         <w:t xml:space="preserve"> Version </w:t>
       </w:r>
@@ -2042,6 +2140,7 @@
         </w:tabs>
         <w:ind w:left="1440"/>
       </w:pPr>
+      <w:proofErr w:type="spellStart"/>
       <w:r>
         <w:t>CybOX</w:t>
       </w:r>
@@ -2051,6 +2150,7 @@
         </w:rPr>
         <w:t>TM</w:t>
       </w:r>
+      <w:proofErr w:type="spellEnd"/>
       <w:r>
         <w:t xml:space="preserve"> Version </w:t>
       </w:r>
@@ -2073,6 +2173,7 @@
         </w:tabs>
         <w:ind w:left="1440"/>
       </w:pPr>
+      <w:proofErr w:type="spellStart"/>
       <w:r>
         <w:t>CybOX</w:t>
       </w:r>
@@ -2082,6 +2183,7 @@
         </w:rPr>
         <w:t>TM</w:t>
       </w:r>
+      <w:proofErr w:type="spellEnd"/>
       <w:r>
         <w:t xml:space="preserve"> Version </w:t>
       </w:r>
@@ -2104,6 +2206,7 @@
         </w:tabs>
         <w:ind w:left="1440"/>
       </w:pPr>
+      <w:proofErr w:type="spellStart"/>
       <w:r>
         <w:t>CybOX</w:t>
       </w:r>
@@ -2113,6 +2216,7 @@
         </w:rPr>
         <w:t>TM</w:t>
       </w:r>
+      <w:proofErr w:type="spellEnd"/>
       <w:r>
         <w:t xml:space="preserve"> Version </w:t>
       </w:r>
@@ -2135,6 +2239,7 @@
         </w:tabs>
         <w:ind w:left="1440"/>
       </w:pPr>
+      <w:proofErr w:type="spellStart"/>
       <w:r>
         <w:t>CybOX</w:t>
       </w:r>
@@ -2144,6 +2249,7 @@
         </w:rPr>
         <w:t>TM</w:t>
       </w:r>
+      <w:proofErr w:type="spellEnd"/>
       <w:r>
         <w:t xml:space="preserve"> Version </w:t>
       </w:r>
@@ -2166,6 +2272,7 @@
         </w:tabs>
         <w:ind w:left="1440"/>
       </w:pPr>
+      <w:proofErr w:type="spellStart"/>
       <w:r>
         <w:t>CybOX</w:t>
       </w:r>
@@ -2175,6 +2282,7 @@
         </w:rPr>
         <w:t>TM</w:t>
       </w:r>
+      <w:proofErr w:type="spellEnd"/>
       <w:r>
         <w:t xml:space="preserve"> Version </w:t>
       </w:r>
@@ -2185,7 +2293,15 @@
         <w:t xml:space="preserve"> </w:t>
       </w:r>
       <w:r>
-        <w:t>Part 54: Unix File Object. [URI]</w:t>
+        <w:t xml:space="preserve">Part 54: </w:t>
+      </w:r>
+      <w:proofErr w:type="gramStart"/>
+      <w:r>
+        <w:t>Unix</w:t>
+      </w:r>
+      <w:proofErr w:type="gramEnd"/>
+      <w:r>
+        <w:t xml:space="preserve"> File Object. [URI]</w:t>
       </w:r>
     </w:p>
     <w:p>
@@ -2197,6 +2313,7 @@
         </w:tabs>
         <w:ind w:left="1440"/>
       </w:pPr>
+      <w:proofErr w:type="spellStart"/>
       <w:r>
         <w:t>CybOX</w:t>
       </w:r>
@@ -2206,6 +2323,7 @@
         </w:rPr>
         <w:t>TM</w:t>
       </w:r>
+      <w:proofErr w:type="spellEnd"/>
       <w:r>
         <w:t xml:space="preserve"> Version </w:t>
       </w:r>
@@ -2228,6 +2346,7 @@
         </w:tabs>
         <w:ind w:left="1440"/>
       </w:pPr>
+      <w:proofErr w:type="spellStart"/>
       <w:r>
         <w:t>CybOX</w:t>
       </w:r>
@@ -2237,6 +2356,7 @@
         </w:rPr>
         <w:t>TM</w:t>
       </w:r>
+      <w:proofErr w:type="spellEnd"/>
       <w:r>
         <w:t xml:space="preserve"> Version </w:t>
       </w:r>
@@ -2247,7 +2367,15 @@
         <w:t xml:space="preserve"> </w:t>
       </w:r>
       <w:r>
-        <w:t>Part 56: Unix Pipe Object. [URI]</w:t>
+        <w:t xml:space="preserve">Part 56: </w:t>
+      </w:r>
+      <w:proofErr w:type="gramStart"/>
+      <w:r>
+        <w:t>Unix</w:t>
+      </w:r>
+      <w:proofErr w:type="gramEnd"/>
+      <w:r>
+        <w:t xml:space="preserve"> Pipe Object. [URI]</w:t>
       </w:r>
     </w:p>
     <w:p>
@@ -2259,6 +2387,7 @@
         </w:tabs>
         <w:ind w:left="1440"/>
       </w:pPr>
+      <w:proofErr w:type="spellStart"/>
       <w:r>
         <w:t>CybOX</w:t>
       </w:r>
@@ -2268,6 +2397,7 @@
         </w:rPr>
         <w:t>TM</w:t>
       </w:r>
+      <w:proofErr w:type="spellEnd"/>
       <w:r>
         <w:t xml:space="preserve"> Version </w:t>
       </w:r>
@@ -2278,7 +2408,15 @@
         <w:t xml:space="preserve"> </w:t>
       </w:r>
       <w:r>
-        <w:t>Part 57: Unix Process Object. [URI]</w:t>
+        <w:t xml:space="preserve">Part 57: </w:t>
+      </w:r>
+      <w:proofErr w:type="gramStart"/>
+      <w:r>
+        <w:t>Unix</w:t>
+      </w:r>
+      <w:proofErr w:type="gramEnd"/>
+      <w:r>
+        <w:t xml:space="preserve"> Process Object. [URI]</w:t>
       </w:r>
     </w:p>
     <w:p>
@@ -2290,6 +2428,7 @@
         </w:tabs>
         <w:ind w:left="1440"/>
       </w:pPr>
+      <w:proofErr w:type="spellStart"/>
       <w:r>
         <w:t>CybOX</w:t>
       </w:r>
@@ -2299,6 +2438,7 @@
         </w:rPr>
         <w:t>TM</w:t>
       </w:r>
+      <w:proofErr w:type="spellEnd"/>
       <w:r>
         <w:t xml:space="preserve"> Version </w:t>
       </w:r>
@@ -2309,7 +2449,15 @@
         <w:t xml:space="preserve"> </w:t>
       </w:r>
       <w:r>
-        <w:t>Part 58: Unix User Account Object. [URI]</w:t>
+        <w:t xml:space="preserve">Part 58: </w:t>
+      </w:r>
+      <w:proofErr w:type="gramStart"/>
+      <w:r>
+        <w:t>Unix</w:t>
+      </w:r>
+      <w:proofErr w:type="gramEnd"/>
+      <w:r>
+        <w:t xml:space="preserve"> User Account Object. [URI]</w:t>
       </w:r>
     </w:p>
     <w:p>
@@ -2321,6 +2469,7 @@
         </w:tabs>
         <w:ind w:left="1440"/>
       </w:pPr>
+      <w:proofErr w:type="spellStart"/>
       <w:r>
         <w:t>CybOX</w:t>
       </w:r>
@@ -2330,6 +2479,7 @@
         </w:rPr>
         <w:t>TM</w:t>
       </w:r>
+      <w:proofErr w:type="spellEnd"/>
       <w:r>
         <w:t xml:space="preserve"> Version </w:t>
       </w:r>
@@ -2340,7 +2490,15 @@
         <w:t xml:space="preserve"> </w:t>
       </w:r>
       <w:r>
-        <w:t>Part 59: Unix Volume Object. [URI]</w:t>
+        <w:t xml:space="preserve">Part 59: </w:t>
+      </w:r>
+      <w:proofErr w:type="gramStart"/>
+      <w:r>
+        <w:t>Unix</w:t>
+      </w:r>
+      <w:proofErr w:type="gramEnd"/>
+      <w:r>
+        <w:t xml:space="preserve"> Volume Object. [URI]</w:t>
       </w:r>
     </w:p>
     <w:p>
@@ -2352,6 +2510,7 @@
         </w:tabs>
         <w:ind w:left="1440"/>
       </w:pPr>
+      <w:proofErr w:type="spellStart"/>
       <w:r>
         <w:t>CybOX</w:t>
       </w:r>
@@ -2361,6 +2520,7 @@
         </w:rPr>
         <w:t>TM</w:t>
       </w:r>
+      <w:proofErr w:type="spellEnd"/>
       <w:r>
         <w:t xml:space="preserve"> Version </w:t>
       </w:r>
@@ -2383,6 +2543,7 @@
         </w:tabs>
         <w:ind w:left="1440"/>
       </w:pPr>
+      <w:proofErr w:type="spellStart"/>
       <w:r>
         <w:t>CybOX</w:t>
       </w:r>
@@ -2392,6 +2553,7 @@
         </w:rPr>
         <w:t>TM</w:t>
       </w:r>
+      <w:proofErr w:type="spellEnd"/>
       <w:r>
         <w:t xml:space="preserve"> Version </w:t>
       </w:r>
@@ -2414,6 +2576,7 @@
         </w:tabs>
         <w:ind w:left="1440"/>
       </w:pPr>
+      <w:proofErr w:type="spellStart"/>
       <w:r>
         <w:t>CybOX</w:t>
       </w:r>
@@ -2423,6 +2586,7 @@
         </w:rPr>
         <w:t>TM</w:t>
       </w:r>
+      <w:proofErr w:type="spellEnd"/>
       <w:r>
         <w:t xml:space="preserve"> Version </w:t>
       </w:r>
@@ -2445,6 +2609,7 @@
         </w:tabs>
         <w:ind w:left="1440"/>
       </w:pPr>
+      <w:proofErr w:type="spellStart"/>
       <w:r>
         <w:t>CybOX</w:t>
       </w:r>
@@ -2454,6 +2619,7 @@
         </w:rPr>
         <w:t>TM</w:t>
       </w:r>
+      <w:proofErr w:type="spellEnd"/>
       <w:r>
         <w:t xml:space="preserve"> Version </w:t>
       </w:r>
@@ -2476,6 +2642,7 @@
         </w:tabs>
         <w:ind w:left="1440"/>
       </w:pPr>
+      <w:proofErr w:type="spellStart"/>
       <w:r>
         <w:t>CybOX</w:t>
       </w:r>
@@ -2485,6 +2652,7 @@
         </w:rPr>
         <w:t>TM</w:t>
       </w:r>
+      <w:proofErr w:type="spellEnd"/>
       <w:r>
         <w:t xml:space="preserve"> Version </w:t>
       </w:r>
@@ -2507,6 +2675,7 @@
         </w:tabs>
         <w:ind w:left="1440"/>
       </w:pPr>
+      <w:proofErr w:type="spellStart"/>
       <w:r>
         <w:t>CybOX</w:t>
       </w:r>
@@ -2516,6 +2685,7 @@
         </w:rPr>
         <w:t>TM</w:t>
       </w:r>
+      <w:proofErr w:type="spellEnd"/>
       <w:r>
         <w:t xml:space="preserve"> Version </w:t>
       </w:r>
@@ -2538,6 +2708,7 @@
         </w:tabs>
         <w:ind w:left="1440"/>
       </w:pPr>
+      <w:proofErr w:type="spellStart"/>
       <w:r>
         <w:t>CybOX</w:t>
       </w:r>
@@ -2547,6 +2718,7 @@
         </w:rPr>
         <w:t>TM</w:t>
       </w:r>
+      <w:proofErr w:type="spellEnd"/>
       <w:r>
         <w:t xml:space="preserve"> Version </w:t>
       </w:r>
@@ -2569,6 +2741,7 @@
         </w:tabs>
         <w:ind w:left="1440"/>
       </w:pPr>
+      <w:proofErr w:type="spellStart"/>
       <w:r>
         <w:t>CybOX</w:t>
       </w:r>
@@ -2578,6 +2751,7 @@
         </w:rPr>
         <w:t>TM</w:t>
       </w:r>
+      <w:proofErr w:type="spellEnd"/>
       <w:r>
         <w:t xml:space="preserve"> Version </w:t>
       </w:r>
@@ -2600,6 +2774,7 @@
         </w:tabs>
         <w:ind w:left="1440"/>
       </w:pPr>
+      <w:proofErr w:type="spellStart"/>
       <w:r>
         <w:t>CybOX</w:t>
       </w:r>
@@ -2609,6 +2784,7 @@
         </w:rPr>
         <w:t>TM</w:t>
       </w:r>
+      <w:proofErr w:type="spellEnd"/>
       <w:r>
         <w:t xml:space="preserve"> Version </w:t>
       </w:r>
@@ -2631,6 +2807,7 @@
         </w:tabs>
         <w:ind w:left="1440"/>
       </w:pPr>
+      <w:proofErr w:type="spellStart"/>
       <w:r>
         <w:t>CybOX</w:t>
       </w:r>
@@ -2640,6 +2817,7 @@
         </w:rPr>
         <w:t>TM</w:t>
       </w:r>
+      <w:proofErr w:type="spellEnd"/>
       <w:r>
         <w:t xml:space="preserve"> Version </w:t>
       </w:r>
@@ -2662,6 +2840,7 @@
         </w:tabs>
         <w:ind w:left="1440"/>
       </w:pPr>
+      <w:proofErr w:type="spellStart"/>
       <w:r>
         <w:t>CybOX</w:t>
       </w:r>
@@ -2671,6 +2850,7 @@
         </w:rPr>
         <w:t>TM</w:t>
       </w:r>
+      <w:proofErr w:type="spellEnd"/>
       <w:r>
         <w:t xml:space="preserve"> Version </w:t>
       </w:r>
@@ -2693,6 +2873,7 @@
         </w:tabs>
         <w:ind w:left="1440"/>
       </w:pPr>
+      <w:proofErr w:type="spellStart"/>
       <w:r>
         <w:t>CybOX</w:t>
       </w:r>
@@ -2702,6 +2883,7 @@
         </w:rPr>
         <w:t>TM</w:t>
       </w:r>
+      <w:proofErr w:type="spellEnd"/>
       <w:r>
         <w:t xml:space="preserve"> Version </w:t>
       </w:r>
@@ -2724,6 +2906,7 @@
         </w:tabs>
         <w:ind w:left="1440"/>
       </w:pPr>
+      <w:proofErr w:type="spellStart"/>
       <w:r>
         <w:t>CybOX</w:t>
       </w:r>
@@ -2733,6 +2916,7 @@
         </w:rPr>
         <w:t>TM</w:t>
       </w:r>
+      <w:proofErr w:type="spellEnd"/>
       <w:r>
         <w:t xml:space="preserve"> Version </w:t>
       </w:r>
@@ -2755,6 +2939,7 @@
         </w:tabs>
         <w:ind w:left="1440"/>
       </w:pPr>
+      <w:proofErr w:type="spellStart"/>
       <w:r>
         <w:t>CybOX</w:t>
       </w:r>
@@ -2764,6 +2949,7 @@
         </w:rPr>
         <w:t>TM</w:t>
       </w:r>
+      <w:proofErr w:type="spellEnd"/>
       <w:r>
         <w:t xml:space="preserve"> Version </w:t>
       </w:r>
@@ -2786,6 +2972,7 @@
         </w:tabs>
         <w:ind w:left="1440"/>
       </w:pPr>
+      <w:proofErr w:type="spellStart"/>
       <w:r>
         <w:t>CybOX</w:t>
       </w:r>
@@ -2795,6 +2982,7 @@
         </w:rPr>
         <w:t>TM</w:t>
       </w:r>
+      <w:proofErr w:type="spellEnd"/>
       <w:r>
         <w:t xml:space="preserve"> Version </w:t>
       </w:r>
@@ -2817,6 +3005,7 @@
         </w:tabs>
         <w:ind w:left="1440"/>
       </w:pPr>
+      <w:proofErr w:type="spellStart"/>
       <w:r>
         <w:t>CybOX</w:t>
       </w:r>
@@ -2826,6 +3015,7 @@
         </w:rPr>
         <w:t>TM</w:t>
       </w:r>
+      <w:proofErr w:type="spellEnd"/>
       <w:r>
         <w:t xml:space="preserve"> Version </w:t>
       </w:r>
@@ -2848,6 +3038,7 @@
         </w:tabs>
         <w:ind w:left="1440"/>
       </w:pPr>
+      <w:proofErr w:type="spellStart"/>
       <w:r>
         <w:t>CybOX</w:t>
       </w:r>
@@ -2857,6 +3048,7 @@
         </w:rPr>
         <w:t>TM</w:t>
       </w:r>
+      <w:proofErr w:type="spellEnd"/>
       <w:r>
         <w:t xml:space="preserve"> Version </w:t>
       </w:r>
@@ -2879,6 +3071,7 @@
         </w:tabs>
         <w:ind w:left="1440"/>
       </w:pPr>
+      <w:proofErr w:type="spellStart"/>
       <w:r>
         <w:t>CybOX</w:t>
       </w:r>
@@ -2888,6 +3081,7 @@
         </w:rPr>
         <w:t>TM</w:t>
       </w:r>
+      <w:proofErr w:type="spellEnd"/>
       <w:r>
         <w:t xml:space="preserve"> Version </w:t>
       </w:r>
@@ -2910,6 +3104,7 @@
         </w:tabs>
         <w:ind w:left="1440"/>
       </w:pPr>
+      <w:proofErr w:type="spellStart"/>
       <w:r>
         <w:t>CybOX</w:t>
       </w:r>
@@ -2919,6 +3114,7 @@
         </w:rPr>
         <w:t>TM</w:t>
       </w:r>
+      <w:proofErr w:type="spellEnd"/>
       <w:r>
         <w:t xml:space="preserve"> Version </w:t>
       </w:r>
@@ -2941,6 +3137,7 @@
         </w:tabs>
         <w:ind w:left="1440"/>
       </w:pPr>
+      <w:proofErr w:type="spellStart"/>
       <w:r>
         <w:t>CybOX</w:t>
       </w:r>
@@ -2950,6 +3147,7 @@
         </w:rPr>
         <w:t>TM</w:t>
       </w:r>
+      <w:proofErr w:type="spellEnd"/>
       <w:r>
         <w:t xml:space="preserve"> Version </w:t>
       </w:r>
@@ -2972,6 +3170,7 @@
         </w:tabs>
         <w:ind w:left="1440"/>
       </w:pPr>
+      <w:proofErr w:type="spellStart"/>
       <w:r>
         <w:t>CybOX</w:t>
       </w:r>
@@ -2981,6 +3180,7 @@
         </w:rPr>
         <w:t>TM</w:t>
       </w:r>
+      <w:proofErr w:type="spellEnd"/>
       <w:r>
         <w:t xml:space="preserve"> Version </w:t>
       </w:r>
@@ -3003,6 +3203,7 @@
         </w:tabs>
         <w:ind w:left="1440"/>
       </w:pPr>
+      <w:proofErr w:type="spellStart"/>
       <w:r>
         <w:t>CybOX</w:t>
       </w:r>
@@ -3012,6 +3213,7 @@
         </w:rPr>
         <w:t>TM</w:t>
       </w:r>
+      <w:proofErr w:type="spellEnd"/>
       <w:r>
         <w:t xml:space="preserve"> Version </w:t>
       </w:r>
@@ -3034,6 +3236,7 @@
         </w:tabs>
         <w:ind w:left="1440"/>
       </w:pPr>
+      <w:proofErr w:type="spellStart"/>
       <w:r>
         <w:t>CybOX</w:t>
       </w:r>
@@ -3043,6 +3246,7 @@
         </w:rPr>
         <w:t>TM</w:t>
       </w:r>
+      <w:proofErr w:type="spellEnd"/>
       <w:r>
         <w:t xml:space="preserve"> Version </w:t>
       </w:r>
@@ -3065,6 +3269,7 @@
         </w:tabs>
         <w:ind w:left="1440"/>
       </w:pPr>
+      <w:proofErr w:type="spellStart"/>
       <w:r>
         <w:t>CybOX</w:t>
       </w:r>
@@ -3074,6 +3279,7 @@
         </w:rPr>
         <w:t>TM</w:t>
       </w:r>
+      <w:proofErr w:type="spellEnd"/>
       <w:r>
         <w:t xml:space="preserve"> Version </w:t>
       </w:r>
@@ -3096,6 +3302,7 @@
         </w:tabs>
         <w:ind w:left="1440"/>
       </w:pPr>
+      <w:proofErr w:type="spellStart"/>
       <w:r>
         <w:t>CybOX</w:t>
       </w:r>
@@ -3105,6 +3312,7 @@
         </w:rPr>
         <w:t>TM</w:t>
       </w:r>
+      <w:proofErr w:type="spellEnd"/>
       <w:r>
         <w:t xml:space="preserve"> Version </w:t>
       </w:r>
@@ -3127,6 +3335,7 @@
         </w:tabs>
         <w:ind w:left="1440"/>
       </w:pPr>
+      <w:proofErr w:type="spellStart"/>
       <w:r>
         <w:t>CybOX</w:t>
       </w:r>
@@ -3136,6 +3345,7 @@
         </w:rPr>
         <w:t>TM</w:t>
       </w:r>
+      <w:proofErr w:type="spellEnd"/>
       <w:r>
         <w:t xml:space="preserve"> Version </w:t>
       </w:r>
@@ -3158,6 +3368,7 @@
         </w:tabs>
         <w:ind w:left="1440"/>
       </w:pPr>
+      <w:proofErr w:type="spellStart"/>
       <w:r>
         <w:t>CybOX</w:t>
       </w:r>
@@ -3167,6 +3378,7 @@
         </w:rPr>
         <w:t>TM</w:t>
       </w:r>
+      <w:proofErr w:type="spellEnd"/>
       <w:r>
         <w:t xml:space="preserve"> Version </w:t>
       </w:r>
@@ -3189,6 +3401,7 @@
         </w:tabs>
         <w:ind w:left="1440"/>
       </w:pPr>
+      <w:proofErr w:type="spellStart"/>
       <w:r>
         <w:t>CybOX</w:t>
       </w:r>
@@ -3198,6 +3411,7 @@
         </w:rPr>
         <w:t>TM</w:t>
       </w:r>
+      <w:proofErr w:type="spellEnd"/>
       <w:r>
         <w:t xml:space="preserve"> Version </w:t>
       </w:r>
@@ -3220,6 +3434,7 @@
         </w:tabs>
         <w:ind w:left="1440"/>
       </w:pPr>
+      <w:proofErr w:type="spellStart"/>
       <w:r>
         <w:t>CybOX</w:t>
       </w:r>
@@ -3229,6 +3444,7 @@
         </w:rPr>
         <w:t>TM</w:t>
       </w:r>
+      <w:proofErr w:type="spellEnd"/>
       <w:r>
         <w:t xml:space="preserve"> Version </w:t>
       </w:r>
@@ -3251,6 +3467,7 @@
         </w:tabs>
         <w:ind w:left="1440"/>
       </w:pPr>
+      <w:proofErr w:type="spellStart"/>
       <w:r>
         <w:t>CybOX</w:t>
       </w:r>
@@ -3260,6 +3477,7 @@
         </w:rPr>
         <w:t>TM</w:t>
       </w:r>
+      <w:proofErr w:type="spellEnd"/>
       <w:r>
         <w:t xml:space="preserve"> Version </w:t>
       </w:r>
@@ -3282,6 +3500,7 @@
         </w:tabs>
         <w:ind w:left="1440"/>
       </w:pPr>
+      <w:proofErr w:type="spellStart"/>
       <w:r>
         <w:lastRenderedPageBreak/>
         <w:t>CybOX</w:t>
@@ -3292,6 +3511,7 @@
         </w:rPr>
         <w:t>TM</w:t>
       </w:r>
+      <w:proofErr w:type="spellEnd"/>
       <w:r>
         <w:t xml:space="preserve"> Version </w:t>
       </w:r>
@@ -3314,6 +3534,7 @@
         </w:tabs>
         <w:ind w:left="1440"/>
       </w:pPr>
+      <w:proofErr w:type="spellStart"/>
       <w:r>
         <w:t>CybOX</w:t>
       </w:r>
@@ -3323,6 +3544,7 @@
         </w:rPr>
         <w:t>TM</w:t>
       </w:r>
+      <w:proofErr w:type="spellEnd"/>
       <w:r>
         <w:t xml:space="preserve"> Version </w:t>
       </w:r>
@@ -3345,6 +3567,7 @@
         </w:tabs>
         <w:ind w:left="1440"/>
       </w:pPr>
+      <w:proofErr w:type="spellStart"/>
       <w:r>
         <w:t>CybOX</w:t>
       </w:r>
@@ -3354,6 +3577,7 @@
         </w:rPr>
         <w:t>TM</w:t>
       </w:r>
+      <w:proofErr w:type="spellEnd"/>
       <w:r>
         <w:t xml:space="preserve"> Version </w:t>
       </w:r>
@@ -3376,6 +3600,7 @@
         </w:tabs>
         <w:ind w:left="1440"/>
       </w:pPr>
+      <w:proofErr w:type="spellStart"/>
       <w:r>
         <w:t>CybOX</w:t>
       </w:r>
@@ -3385,6 +3610,7 @@
         </w:rPr>
         <w:t>TM</w:t>
       </w:r>
+      <w:proofErr w:type="spellEnd"/>
       <w:r>
         <w:t xml:space="preserve"> Version </w:t>
       </w:r>
@@ -3407,6 +3633,7 @@
         </w:tabs>
         <w:ind w:left="1440"/>
       </w:pPr>
+      <w:proofErr w:type="spellStart"/>
       <w:r>
         <w:t>CybOX</w:t>
       </w:r>
@@ -3416,6 +3643,7 @@
         </w:rPr>
         <w:t>TM</w:t>
       </w:r>
+      <w:proofErr w:type="spellEnd"/>
       <w:r>
         <w:t xml:space="preserve"> Version </w:t>
       </w:r>
@@ -3447,7 +3675,15 @@
         <w:pStyle w:val="Titlepageinfodescription"/>
       </w:pPr>
       <w:r>
-        <w:t>This specification is related to:</w:t>
+        <w:t xml:space="preserve">This specification is related </w:t>
+      </w:r>
+      <w:proofErr w:type="gramStart"/>
+      <w:r>
+        <w:t>to</w:t>
+      </w:r>
+      <w:proofErr w:type="gramEnd"/>
+      <w:r>
+        <w:t>:</w:t>
       </w:r>
     </w:p>
     <w:p>
@@ -3459,12 +3695,14 @@
         </w:tabs>
         <w:ind w:left="1440"/>
       </w:pPr>
+      <w:bookmarkStart w:id="3" w:name="_GoBack"/>
       <w:r>
         <w:rPr>
           <w:i/>
         </w:rPr>
         <w:t>STIX</w:t>
       </w:r>
+      <w:bookmarkEnd w:id="3"/>
       <w:r>
         <w:rPr>
           <w:i/>
@@ -3574,161 +3812,179 @@
       <w:pPr>
         <w:pStyle w:val="Titlepageinfodescription"/>
       </w:pPr>
-      <w:commentRangeStart w:id="3"/>
+      <w:commentRangeStart w:id="4"/>
       <w:r>
         <w:rPr>
           <w:rStyle w:val="Hyperlink"/>
           <w:color w:val="auto"/>
         </w:rPr>
-        <w:t>Initial publication URI:</w:t>
-      </w:r>
+        <w:t>Initial publication URI</w:t>
+      </w:r>
+      <w:proofErr w:type="gramStart"/>
       <w:r>
         <w:rPr>
           <w:rStyle w:val="Hyperlink"/>
           <w:color w:val="auto"/>
         </w:rPr>
-        <w:br/>
-      </w:r>
+        <w:t>:</w:t>
+      </w:r>
+      <w:proofErr w:type="gramEnd"/>
       <w:r>
         <w:rPr>
           <w:rStyle w:val="Hyperlink"/>
           <w:color w:val="auto"/>
         </w:rPr>
-        <w:t>http://docs.oasis-open.org/</w:t>
+        <w:br/>
       </w:r>
       <w:r>
         <w:rPr>
           <w:rStyle w:val="Hyperlink"/>
           <w:color w:val="auto"/>
         </w:rPr>
-        <w:t>cti</w:t>
+        <w:t>http://docs.oasis-open.org/</w:t>
       </w:r>
       <w:r>
         <w:rPr>
           <w:rStyle w:val="Hyperlink"/>
           <w:color w:val="auto"/>
         </w:rPr>
-        <w:t>/</w:t>
+        <w:t>cti</w:t>
       </w:r>
       <w:r>
         <w:rPr>
           <w:rStyle w:val="Hyperlink"/>
           <w:color w:val="auto"/>
         </w:rPr>
-        <w:t>stix/v1.2.1/csd01/</w:t>
-      </w:r>
-      <w:r>
-        <w:rPr>
-          <w:rFonts w:cs="Arial"/>
-        </w:rPr>
-        <w:t>part9-coa</w:t>
+        <w:t>/</w:t>
       </w:r>
       <w:r>
         <w:rPr>
           <w:rStyle w:val="Hyperlink"/>
           <w:color w:val="auto"/>
         </w:rPr>
-        <w:t>/</w:t>
+        <w:t>stix/v1.2.1/csd01/</w:t>
+      </w:r>
+      <w:r>
+        <w:rPr>
+          <w:rFonts w:cs="Arial"/>
+        </w:rPr>
+        <w:t>part9-coa</w:t>
       </w:r>
       <w:r>
         <w:rPr>
           <w:rStyle w:val="Hyperlink"/>
           <w:color w:val="auto"/>
         </w:rPr>
-        <w:t>stix-v1.2.1-</w:t>
+        <w:t>/</w:t>
       </w:r>
       <w:r>
         <w:rPr>
           <w:rStyle w:val="Hyperlink"/>
           <w:color w:val="auto"/>
         </w:rPr>
-        <w:t>cs</w:t>
+        <w:t>stix-v1.2.1-</w:t>
       </w:r>
       <w:r>
         <w:rPr>
           <w:rStyle w:val="Hyperlink"/>
           <w:color w:val="auto"/>
         </w:rPr>
-        <w:t>d01-</w:t>
-      </w:r>
-      <w:r>
-        <w:rPr>
-          <w:rFonts w:cs="Arial"/>
-        </w:rPr>
-        <w:t>part9-coa</w:t>
+        <w:t>cs</w:t>
       </w:r>
       <w:r>
         <w:rPr>
           <w:rStyle w:val="Hyperlink"/>
           <w:color w:val="auto"/>
         </w:rPr>
-        <w:t>.docx</w:t>
-      </w:r>
-    </w:p>
-    <w:p>
-      <w:pPr>
-        <w:pStyle w:val="Titlepageinfodescription"/>
-      </w:pPr>
+        <w:t>d01-</w:t>
+      </w:r>
+      <w:r>
+        <w:rPr>
+          <w:rFonts w:cs="Arial"/>
+        </w:rPr>
+        <w:t>part9-coa</w:t>
+      </w:r>
       <w:r>
         <w:rPr>
           <w:rStyle w:val="Hyperlink"/>
           <w:color w:val="auto"/>
         </w:rPr>
-        <w:t>Permanent “Latest version” URI:</w:t>
-      </w:r>
+        <w:t>.docx</w:t>
+      </w:r>
+    </w:p>
+    <w:p>
+      <w:pPr>
+        <w:pStyle w:val="Titlepageinfodescription"/>
+      </w:pPr>
       <w:r>
         <w:rPr>
           <w:rStyle w:val="Hyperlink"/>
           <w:color w:val="auto"/>
         </w:rPr>
-        <w:br/>
-      </w:r>
+        <w:t>Permanent “Latest version” URI</w:t>
+      </w:r>
+      <w:proofErr w:type="gramStart"/>
       <w:r>
         <w:rPr>
           <w:rStyle w:val="Hyperlink"/>
           <w:color w:val="auto"/>
         </w:rPr>
-        <w:t>http://docs.oasis-open.org/</w:t>
-      </w:r>
+        <w:t>:</w:t>
+      </w:r>
+      <w:proofErr w:type="gramEnd"/>
       <w:r>
         <w:rPr>
           <w:rStyle w:val="Hyperlink"/>
           <w:color w:val="auto"/>
         </w:rPr>
-        <w:t>cti</w:t>
+        <w:br/>
       </w:r>
       <w:r>
         <w:rPr>
           <w:rStyle w:val="Hyperlink"/>
           <w:color w:val="auto"/>
         </w:rPr>
-        <w:t>/</w:t>
+        <w:t>http://docs.oasis-open.org/</w:t>
       </w:r>
       <w:r>
         <w:rPr>
           <w:rStyle w:val="Hyperlink"/>
           <w:color w:val="auto"/>
         </w:rPr>
-        <w:t>stix/v1.2.1/</w:t>
+        <w:t>cti</w:t>
       </w:r>
       <w:r>
         <w:rPr>
           <w:rStyle w:val="Hyperlink"/>
           <w:color w:val="auto"/>
         </w:rPr>
-        <w:t>stix-v1.2.1-</w:t>
-      </w:r>
-      <w:r>
-        <w:rPr>
-          <w:rFonts w:cs="Arial"/>
-        </w:rPr>
-        <w:t>part9-coa</w:t>
+        <w:t>/</w:t>
       </w:r>
       <w:r>
         <w:rPr>
           <w:rStyle w:val="Hyperlink"/>
           <w:color w:val="auto"/>
         </w:rPr>
+        <w:t>stix/v1.2.1/</w:t>
+      </w:r>
+      <w:r>
+        <w:rPr>
+          <w:rStyle w:val="Hyperlink"/>
+          <w:color w:val="auto"/>
+        </w:rPr>
+        <w:t>stix-v1.2.1-</w:t>
+      </w:r>
+      <w:r>
+        <w:rPr>
+          <w:rFonts w:cs="Arial"/>
+        </w:rPr>
+        <w:t>part9-coa</w:t>
+      </w:r>
+      <w:r>
+        <w:rPr>
+          <w:rStyle w:val="Hyperlink"/>
+          <w:color w:val="auto"/>
+        </w:rPr>
         <w:t>.docx</w:t>
       </w:r>
     </w:p>
@@ -3739,12 +3995,12 @@
       <w:r>
         <w:t>(Managed by OASIS TC Administration; please don’t modify.)</w:t>
       </w:r>
-      <w:commentRangeEnd w:id="3"/>
+      <w:commentRangeEnd w:id="4"/>
       <w:r>
         <w:rPr>
           <w:rStyle w:val="CommentReference"/>
         </w:rPr>
-        <w:commentReference w:id="3"/>
+        <w:commentReference w:id="4"/>
       </w:r>
     </w:p>
     <w:p>
@@ -3845,7 +4101,7 @@
       <w:r>
         <w:fldChar w:fldCharType="separate"/>
       </w:r>
-      <w:hyperlink w:anchor="_Toc430247264" w:history="1">
+      <w:hyperlink w:anchor="_Toc440957173" w:history="1">
         <w:r>
           <w:rPr>
             <w:rStyle w:val="Hyperlink"/>
@@ -3888,7 +4144,7 @@
             <w:noProof/>
             <w:webHidden/>
           </w:rPr>
-          <w:instrText xml:space="preserve"> PAGEREF _Toc430247264 \h </w:instrText>
+          <w:instrText xml:space="preserve"> PAGEREF _Toc440957173 \h </w:instrText>
         </w:r>
         <w:r>
           <w:rPr>
@@ -3908,7 +4164,7 @@
             <w:noProof/>
             <w:webHidden/>
           </w:rPr>
-          <w:t>4</w:t>
+          <w:t>6</w:t>
         </w:r>
         <w:r>
           <w:rPr>
@@ -3932,13 +4188,13 @@
           <w:szCs w:val="22"/>
         </w:rPr>
       </w:pPr>
-      <w:hyperlink w:anchor="_Toc430247265" w:history="1">
+      <w:hyperlink w:anchor="_Toc440957174" w:history="1">
         <w:r>
           <w:rPr>
             <w:rStyle w:val="Hyperlink"/>
             <w:noProof/>
           </w:rPr>
-          <w:t>1.1 STIX Specification Documents</w:t>
+          <w:t>1.1 CybOX Specification Documents</w:t>
         </w:r>
         <w:r>
           <w:rPr>
@@ -3959,7 +4215,7 @@
             <w:noProof/>
             <w:webHidden/>
           </w:rPr>
-          <w:instrText xml:space="preserve"> PAGEREF _Toc430247265 \h </w:instrText>
+          <w:instrText xml:space="preserve"> PAGEREF _Toc440957174 \h </w:instrText>
         </w:r>
         <w:r>
           <w:rPr>
@@ -3979,7 +4235,7 @@
             <w:noProof/>
             <w:webHidden/>
           </w:rPr>
-          <w:t>4</w:t>
+          <w:t>6</w:t>
         </w:r>
         <w:r>
           <w:rPr>
@@ -4003,7 +4259,7 @@
           <w:szCs w:val="22"/>
         </w:rPr>
       </w:pPr>
-      <w:hyperlink w:anchor="_Toc430247266" w:history="1">
+      <w:hyperlink w:anchor="_Toc440957175" w:history="1">
         <w:r>
           <w:rPr>
             <w:rStyle w:val="Hyperlink"/>
@@ -4030,7 +4286,7 @@
             <w:noProof/>
             <w:webHidden/>
           </w:rPr>
-          <w:instrText xml:space="preserve"> PAGEREF _Toc430247266 \h </w:instrText>
+          <w:instrText xml:space="preserve"> PAGEREF _Toc440957175 \h </w:instrText>
         </w:r>
         <w:r>
           <w:rPr>
@@ -4050,7 +4306,7 @@
             <w:noProof/>
             <w:webHidden/>
           </w:rPr>
-          <w:t>5</w:t>
+          <w:t>6</w:t>
         </w:r>
         <w:r>
           <w:rPr>
@@ -4074,7 +4330,7 @@
           <w:szCs w:val="22"/>
         </w:rPr>
       </w:pPr>
-      <w:hyperlink w:anchor="_Toc430247267" w:history="1">
+      <w:hyperlink w:anchor="_Toc440957176" w:history="1">
         <w:r>
           <w:rPr>
             <w:rStyle w:val="Hyperlink"/>
@@ -4101,7 +4357,7 @@
             <w:noProof/>
             <w:webHidden/>
           </w:rPr>
-          <w:instrText xml:space="preserve"> PAGEREF _Toc430247267 \h </w:instrText>
+          <w:instrText xml:space="preserve"> PAGEREF _Toc440957176 \h </w:instrText>
         </w:r>
         <w:r>
           <w:rPr>
@@ -4121,7 +4377,7 @@
             <w:noProof/>
             <w:webHidden/>
           </w:rPr>
-          <w:t>5</w:t>
+          <w:t>6</w:t>
         </w:r>
         <w:r>
           <w:rPr>
@@ -4145,7 +4401,7 @@
           <w:szCs w:val="22"/>
         </w:rPr>
       </w:pPr>
-      <w:hyperlink w:anchor="_Toc430247268" w:history="1">
+      <w:hyperlink w:anchor="_Toc440957177" w:history="1">
         <w:r>
           <w:rPr>
             <w:rStyle w:val="Hyperlink"/>
@@ -4172,7 +4428,7 @@
             <w:noProof/>
             <w:webHidden/>
           </w:rPr>
-          <w:instrText xml:space="preserve"> PAGEREF _Toc430247268 \h </w:instrText>
+          <w:instrText xml:space="preserve"> PAGEREF _Toc440957177 \h </w:instrText>
         </w:r>
         <w:r>
           <w:rPr>
@@ -4192,7 +4448,7 @@
             <w:noProof/>
             <w:webHidden/>
           </w:rPr>
-          <w:t>5</w:t>
+          <w:t>7</w:t>
         </w:r>
         <w:r>
           <w:rPr>
@@ -4216,7 +4472,7 @@
           <w:szCs w:val="22"/>
         </w:rPr>
       </w:pPr>
-      <w:hyperlink w:anchor="_Toc430247269" w:history="1">
+      <w:hyperlink w:anchor="_Toc440957178" w:history="1">
         <w:r>
           <w:rPr>
             <w:rStyle w:val="Hyperlink"/>
@@ -4243,7 +4499,7 @@
             <w:noProof/>
             <w:webHidden/>
           </w:rPr>
-          <w:instrText xml:space="preserve"> PAGEREF _Toc430247269 \h </w:instrText>
+          <w:instrText xml:space="preserve"> PAGEREF _Toc440957178 \h </w:instrText>
         </w:r>
         <w:r>
           <w:rPr>
@@ -4263,7 +4519,7 @@
             <w:noProof/>
             <w:webHidden/>
           </w:rPr>
-          <w:t>5</w:t>
+          <w:t>7</w:t>
         </w:r>
         <w:r>
           <w:rPr>
@@ -4287,7 +4543,7 @@
           <w:szCs w:val="22"/>
         </w:rPr>
       </w:pPr>
-      <w:hyperlink w:anchor="_Toc430247270" w:history="1">
+      <w:hyperlink w:anchor="_Toc440957179" w:history="1">
         <w:r>
           <w:rPr>
             <w:rStyle w:val="Hyperlink"/>
@@ -4314,7 +4570,7 @@
             <w:noProof/>
             <w:webHidden/>
           </w:rPr>
-          <w:instrText xml:space="preserve"> PAGEREF _Toc430247270 \h </w:instrText>
+          <w:instrText xml:space="preserve"> PAGEREF _Toc440957179 \h </w:instrText>
         </w:r>
         <w:r>
           <w:rPr>
@@ -4334,7 +4590,7 @@
             <w:noProof/>
             <w:webHidden/>
           </w:rPr>
-          <w:t>5</w:t>
+          <w:t>7</w:t>
         </w:r>
         <w:r>
           <w:rPr>
@@ -4355,7 +4611,7 @@
           <w:szCs w:val="22"/>
         </w:rPr>
       </w:pPr>
-      <w:hyperlink w:anchor="_Toc430247271" w:history="1">
+      <w:hyperlink w:anchor="_Toc440957180" w:history="1">
         <w:r>
           <w:rPr>
             <w:rStyle w:val="Hyperlink"/>
@@ -4398,7 +4654,7 @@
             <w:noProof/>
             <w:webHidden/>
           </w:rPr>
-          <w:instrText xml:space="preserve"> PAGEREF _Toc430247271 \h </w:instrText>
+          <w:instrText xml:space="preserve"> PAGEREF _Toc440957180 \h </w:instrText>
         </w:r>
         <w:r>
           <w:rPr>
@@ -4418,7 +4674,7 @@
             <w:noProof/>
             <w:webHidden/>
           </w:rPr>
-          <w:t>6</w:t>
+          <w:t>8</w:t>
         </w:r>
         <w:r>
           <w:rPr>
@@ -4439,7 +4695,7 @@
           <w:szCs w:val="22"/>
         </w:rPr>
       </w:pPr>
-      <w:hyperlink w:anchor="_Toc430247272" w:history="1">
+      <w:hyperlink w:anchor="_Toc440957181" w:history="1">
         <w:r>
           <w:rPr>
             <w:rStyle w:val="Hyperlink"/>
@@ -4482,7 +4738,7 @@
             <w:noProof/>
             <w:webHidden/>
           </w:rPr>
-          <w:instrText xml:space="preserve"> PAGEREF _Toc430247272 \h </w:instrText>
+          <w:instrText xml:space="preserve"> PAGEREF _Toc440957181 \h </w:instrText>
         </w:r>
         <w:r>
           <w:rPr>
@@ -4502,7 +4758,7 @@
             <w:noProof/>
             <w:webHidden/>
           </w:rPr>
-          <w:t>7</w:t>
+          <w:t>9</w:t>
         </w:r>
         <w:r>
           <w:rPr>
@@ -4526,7 +4782,7 @@
           <w:szCs w:val="22"/>
         </w:rPr>
       </w:pPr>
-      <w:hyperlink w:anchor="_Toc430247273" w:history="1">
+      <w:hyperlink w:anchor="_Toc440957182" w:history="1">
         <w:r>
           <w:rPr>
             <w:rStyle w:val="Hyperlink"/>
@@ -4553,7 +4809,7 @@
             <w:noProof/>
             <w:webHidden/>
           </w:rPr>
-          <w:instrText xml:space="preserve"> PAGEREF _Toc430247273 \h </w:instrText>
+          <w:instrText xml:space="preserve"> PAGEREF _Toc440957182 \h </w:instrText>
         </w:r>
         <w:r>
           <w:rPr>
@@ -4573,7 +4829,7 @@
             <w:noProof/>
             <w:webHidden/>
           </w:rPr>
-          <w:t>7</w:t>
+          <w:t>9</w:t>
         </w:r>
         <w:r>
           <w:rPr>
@@ -4597,7 +4853,7 @@
           <w:szCs w:val="22"/>
         </w:rPr>
       </w:pPr>
-      <w:hyperlink w:anchor="_Toc430247274" w:history="1">
+      <w:hyperlink w:anchor="_Toc440957183" w:history="1">
         <w:r>
           <w:rPr>
             <w:rStyle w:val="Hyperlink"/>
@@ -4624,7 +4880,7 @@
             <w:noProof/>
             <w:webHidden/>
           </w:rPr>
-          <w:instrText xml:space="preserve"> PAGEREF _Toc430247274 \h </w:instrText>
+          <w:instrText xml:space="preserve"> PAGEREF _Toc440957183 \h </w:instrText>
         </w:r>
         <w:r>
           <w:rPr>
@@ -4668,7 +4924,7 @@
           <w:szCs w:val="22"/>
         </w:rPr>
       </w:pPr>
-      <w:hyperlink w:anchor="_Toc430247275" w:history="1">
+      <w:hyperlink w:anchor="_Toc440957184" w:history="1">
         <w:r>
           <w:rPr>
             <w:rStyle w:val="Hyperlink"/>
@@ -4695,7 +4951,7 @@
             <w:noProof/>
             <w:webHidden/>
           </w:rPr>
-          <w:instrText xml:space="preserve"> PAGEREF _Toc430247275 \h </w:instrText>
+          <w:instrText xml:space="preserve"> PAGEREF _Toc440957184 \h </w:instrText>
         </w:r>
         <w:r>
           <w:rPr>
@@ -4739,7 +4995,7 @@
           <w:szCs w:val="22"/>
         </w:rPr>
       </w:pPr>
-      <w:hyperlink w:anchor="_Toc430247276" w:history="1">
+      <w:hyperlink w:anchor="_Toc440957185" w:history="1">
         <w:r>
           <w:rPr>
             <w:rStyle w:val="Hyperlink"/>
@@ -4766,7 +5022,7 @@
             <w:noProof/>
             <w:webHidden/>
           </w:rPr>
-          <w:instrText xml:space="preserve"> PAGEREF _Toc430247276 \h </w:instrText>
+          <w:instrText xml:space="preserve"> PAGEREF _Toc440957185 \h </w:instrText>
         </w:r>
         <w:r>
           <w:rPr>
@@ -4810,7 +5066,7 @@
           <w:szCs w:val="22"/>
         </w:rPr>
       </w:pPr>
-      <w:hyperlink w:anchor="_Toc430247277" w:history="1">
+      <w:hyperlink w:anchor="_Toc440957186" w:history="1">
         <w:r>
           <w:rPr>
             <w:rStyle w:val="Hyperlink"/>
@@ -4837,7 +5093,7 @@
             <w:noProof/>
             <w:webHidden/>
           </w:rPr>
-          <w:instrText xml:space="preserve"> PAGEREF _Toc430247277 \h </w:instrText>
+          <w:instrText xml:space="preserve"> PAGEREF _Toc440957186 \h </w:instrText>
         </w:r>
         <w:r>
           <w:rPr>
@@ -4870,10 +5126,7 @@
     </w:p>
     <w:p>
       <w:pPr>
-        <w:pStyle w:val="TOC3"/>
-        <w:tabs>
-          <w:tab w:val="right" w:leader="dot" w:pos="9350"/>
-        </w:tabs>
+        <w:pStyle w:val="TOC1"/>
         <w:rPr>
           <w:rFonts w:asciiTheme="minorHAnsi" w:eastAsiaTheme="minorEastAsia" w:hAnsiTheme="minorHAnsi" w:cstheme="minorBidi"/>
           <w:noProof/>
@@ -4881,13 +5134,29 @@
           <w:szCs w:val="22"/>
         </w:rPr>
       </w:pPr>
-      <w:hyperlink w:anchor="_Toc430247278" w:history="1">
+      <w:hyperlink w:anchor="_Toc440957187" w:history="1">
         <w:r>
           <w:rPr>
             <w:rStyle w:val="Hyperlink"/>
             <w:noProof/>
           </w:rPr>
-          <w:t>3.3.3 Color Coding</w:t>
+          <w:t>4</w:t>
+        </w:r>
+        <w:r>
+          <w:rPr>
+            <w:rFonts w:asciiTheme="minorHAnsi" w:eastAsiaTheme="minorEastAsia" w:hAnsiTheme="minorHAnsi" w:cstheme="minorBidi"/>
+            <w:noProof/>
+            <w:sz w:val="22"/>
+            <w:szCs w:val="22"/>
+          </w:rPr>
+          <w:tab/>
+        </w:r>
+        <w:r>
+          <w:rPr>
+            <w:rStyle w:val="Hyperlink"/>
+            <w:noProof/>
+          </w:rPr>
+          <w:t>Conformance</w:t>
         </w:r>
         <w:r>
           <w:rPr>
@@ -4908,7 +5177,7 @@
             <w:noProof/>
             <w:webHidden/>
           </w:rPr>
-          <w:instrText xml:space="preserve"> PAGEREF _Toc430247278 \h </w:instrText>
+          <w:instrText xml:space="preserve"> PAGEREF _Toc440957187 \h </w:instrText>
         </w:r>
         <w:r>
           <w:rPr>
@@ -4928,7 +5197,7 @@
             <w:noProof/>
             <w:webHidden/>
           </w:rPr>
-          <w:t>12</w:t>
+          <w:t>13</w:t>
         </w:r>
         <w:r>
           <w:rPr>
@@ -4949,29 +5218,13 @@
           <w:szCs w:val="22"/>
         </w:rPr>
       </w:pPr>
-      <w:hyperlink w:anchor="_Toc430247279" w:history="1">
+      <w:hyperlink w:anchor="_Toc440957188" w:history="1">
         <w:r>
           <w:rPr>
             <w:rStyle w:val="Hyperlink"/>
             <w:noProof/>
           </w:rPr>
-          <w:t>4</w:t>
-        </w:r>
-        <w:r>
-          <w:rPr>
-            <w:rFonts w:asciiTheme="minorHAnsi" w:eastAsiaTheme="minorEastAsia" w:hAnsiTheme="minorHAnsi" w:cstheme="minorBidi"/>
-            <w:noProof/>
-            <w:sz w:val="22"/>
-            <w:szCs w:val="22"/>
-          </w:rPr>
-          <w:tab/>
-        </w:r>
-        <w:r>
-          <w:rPr>
-            <w:rStyle w:val="Hyperlink"/>
-            <w:noProof/>
-          </w:rPr>
-          <w:t>Conformance</w:t>
+          <w:t>Appendix A. Acknowledgments</w:t>
         </w:r>
         <w:r>
           <w:rPr>
@@ -4992,7 +5245,7 @@
             <w:noProof/>
             <w:webHidden/>
           </w:rPr>
-          <w:instrText xml:space="preserve"> PAGEREF _Toc430247279 \h </w:instrText>
+          <w:instrText xml:space="preserve"> PAGEREF _Toc440957188 \h </w:instrText>
         </w:r>
         <w:r>
           <w:rPr>
@@ -5012,7 +5265,7 @@
             <w:noProof/>
             <w:webHidden/>
           </w:rPr>
-          <w:t>13</w:t>
+          <w:t>14</w:t>
         </w:r>
         <w:r>
           <w:rPr>
@@ -5033,13 +5286,13 @@
           <w:szCs w:val="22"/>
         </w:rPr>
       </w:pPr>
-      <w:hyperlink w:anchor="_Toc430247280" w:history="1">
+      <w:hyperlink w:anchor="_Toc440957189" w:history="1">
         <w:r>
           <w:rPr>
             <w:rStyle w:val="Hyperlink"/>
             <w:noProof/>
           </w:rPr>
-          <w:t>Appendix A. Acknowledgments</w:t>
+          <w:t>Appendix B. Revision History</w:t>
         </w:r>
         <w:r>
           <w:rPr>
@@ -5060,7 +5313,7 @@
             <w:noProof/>
             <w:webHidden/>
           </w:rPr>
-          <w:instrText xml:space="preserve"> PAGEREF _Toc430247280 \h </w:instrText>
+          <w:instrText xml:space="preserve"> PAGEREF _Toc440957189 \h </w:instrText>
         </w:r>
         <w:r>
           <w:rPr>
@@ -5080,75 +5333,7 @@
             <w:noProof/>
             <w:webHidden/>
           </w:rPr>
-          <w:t>14</w:t>
-        </w:r>
-        <w:r>
-          <w:rPr>
-            <w:noProof/>
-            <w:webHidden/>
-          </w:rPr>
-          <w:fldChar w:fldCharType="end"/>
-        </w:r>
-      </w:hyperlink>
-    </w:p>
-    <w:p>
-      <w:pPr>
-        <w:pStyle w:val="TOC1"/>
-        <w:rPr>
-          <w:rFonts w:asciiTheme="minorHAnsi" w:eastAsiaTheme="minorEastAsia" w:hAnsiTheme="minorHAnsi" w:cstheme="minorBidi"/>
-          <w:noProof/>
-          <w:sz w:val="22"/>
-          <w:szCs w:val="22"/>
-        </w:rPr>
-      </w:pPr>
-      <w:hyperlink w:anchor="_Toc430247281" w:history="1">
-        <w:r>
-          <w:rPr>
-            <w:rStyle w:val="Hyperlink"/>
-            <w:noProof/>
-          </w:rPr>
-          <w:t>Appendix B. Revision History</w:t>
-        </w:r>
-        <w:r>
-          <w:rPr>
-            <w:noProof/>
-            <w:webHidden/>
-          </w:rPr>
-          <w:tab/>
-        </w:r>
-        <w:r>
-          <w:rPr>
-            <w:noProof/>
-            <w:webHidden/>
-          </w:rPr>
-          <w:fldChar w:fldCharType="begin"/>
-        </w:r>
-        <w:r>
-          <w:rPr>
-            <w:noProof/>
-            <w:webHidden/>
-          </w:rPr>
-          <w:instrText xml:space="preserve"> PAGEREF _Toc430247281 \h </w:instrText>
-        </w:r>
-        <w:r>
-          <w:rPr>
-            <w:noProof/>
-            <w:webHidden/>
-          </w:rPr>
-        </w:r>
-        <w:r>
-          <w:rPr>
-            <w:noProof/>
-            <w:webHidden/>
-          </w:rPr>
-          <w:fldChar w:fldCharType="separate"/>
-        </w:r>
-        <w:r>
-          <w:rPr>
-            <w:noProof/>
-            <w:webHidden/>
-          </w:rPr>
-          <w:t>16</w:t>
+          <w:t>15</w:t>
         </w:r>
         <w:r>
           <w:rPr>
@@ -5183,20 +5368,20 @@
           <w:docGrid w:linePitch="360"/>
         </w:sectPr>
       </w:pPr>
-      <w:bookmarkStart w:id="4" w:name="_Toc287332006"/>
+      <w:bookmarkStart w:id="5" w:name="_Toc287332006"/>
     </w:p>
     <w:p>
       <w:pPr>
         <w:pStyle w:val="Heading1"/>
       </w:pPr>
-      <w:bookmarkStart w:id="5" w:name="_Toc430247264"/>
+      <w:bookmarkStart w:id="6" w:name="_Toc440957173"/>
       <w:r>
         <w:lastRenderedPageBreak/>
         <w:t>Introduction</w:t>
       </w:r>
       <w:bookmarkEnd w:id="0"/>
-      <w:bookmarkEnd w:id="4"/>
       <w:bookmarkEnd w:id="5"/>
+      <w:bookmarkEnd w:id="6"/>
     </w:p>
     <w:p>
       <w:r>
@@ -5221,7 +5406,11 @@
         <w:t>Ex</w:t>
       </w:r>
       <w:r>
-        <w:t>pression (CybOX</w:t>
+        <w:t>pression (</w:t>
+      </w:r>
+      <w:proofErr w:type="spellStart"/>
+      <w:r>
+        <w:t>CybOX</w:t>
       </w:r>
       <w:r>
         <w:rPr>
@@ -5229,6 +5418,7 @@
         </w:rPr>
         <w:t>TM</w:t>
       </w:r>
+      <w:proofErr w:type="spellEnd"/>
       <w:r>
         <w:t xml:space="preserve">) </w:t>
       </w:r>
@@ -5344,6 +5534,7 @@
         </w:rPr>
         <w:fldChar w:fldCharType="separate"/>
       </w:r>
+      <w:proofErr w:type="gramStart"/>
       <w:r>
         <w:rPr>
           <w:b/>
@@ -5351,6 +5542,7 @@
         </w:rPr>
         <w:t>1.1</w:t>
       </w:r>
+      <w:proofErr w:type="gramEnd"/>
       <w:r>
         <w:rPr>
           <w:b/>
@@ -5693,6 +5885,7 @@
         </w:rPr>
         <w:fldChar w:fldCharType="separate"/>
       </w:r>
+      <w:proofErr w:type="gramStart"/>
       <w:r>
         <w:rPr>
           <w:b/>
@@ -5700,6 +5893,7 @@
         </w:rPr>
         <w:t>3</w:t>
       </w:r>
+      <w:proofErr w:type="gramEnd"/>
       <w:r>
         <w:rPr>
           <w:b/>
@@ -5814,24 +6008,24 @@
         <w:spacing w:before="360" w:after="60"/>
         <w:ind w:left="720" w:hanging="720"/>
       </w:pPr>
-      <w:bookmarkStart w:id="6" w:name="_Ref401136661"/>
-      <w:bookmarkStart w:id="7" w:name="_Toc416007458"/>
-      <w:bookmarkStart w:id="8" w:name="_Toc416007793"/>
-      <w:bookmarkStart w:id="9" w:name="_Toc420660190"/>
-      <w:bookmarkStart w:id="10" w:name="_Toc429495643"/>
-      <w:bookmarkStart w:id="11" w:name="_Toc430247265"/>
+      <w:bookmarkStart w:id="7" w:name="_Ref401136661"/>
+      <w:bookmarkStart w:id="8" w:name="_Toc416007458"/>
+      <w:bookmarkStart w:id="9" w:name="_Toc416007793"/>
+      <w:bookmarkStart w:id="10" w:name="_Toc420660190"/>
+      <w:bookmarkStart w:id="11" w:name="_Toc429495643"/>
+      <w:bookmarkStart w:id="12" w:name="_Toc440957174"/>
       <w:r>
         <w:t>CybOX</w:t>
       </w:r>
       <w:r>
         <w:t xml:space="preserve"> Specification Documents</w:t>
       </w:r>
-      <w:bookmarkEnd w:id="6"/>
       <w:bookmarkEnd w:id="7"/>
       <w:bookmarkEnd w:id="8"/>
       <w:bookmarkEnd w:id="9"/>
       <w:bookmarkEnd w:id="10"/>
       <w:bookmarkEnd w:id="11"/>
+      <w:bookmarkEnd w:id="12"/>
     </w:p>
     <w:p>
       <w:pPr>
@@ -5963,17 +6157,15 @@
           <w:numId w:val="18"/>
         </w:numPr>
       </w:pPr>
-      <w:bookmarkStart w:id="12" w:name="_Ref427251561"/>
-      <w:bookmarkStart w:id="13" w:name="_Toc429300094"/>
-      <w:bookmarkStart w:id="14" w:name="_Toc430247266"/>
-      <w:bookmarkStart w:id="15" w:name="_GoBack"/>
-      <w:bookmarkEnd w:id="15"/>
+      <w:bookmarkStart w:id="13" w:name="_Ref427251561"/>
+      <w:bookmarkStart w:id="14" w:name="_Toc429300094"/>
+      <w:bookmarkStart w:id="15" w:name="_Toc440957175"/>
       <w:r>
         <w:t>Document Conventions</w:t>
       </w:r>
-      <w:bookmarkEnd w:id="12"/>
       <w:bookmarkEnd w:id="13"/>
       <w:bookmarkEnd w:id="14"/>
+      <w:bookmarkEnd w:id="15"/>
     </w:p>
     <w:p>
       <w:r>
@@ -5989,7 +6181,7 @@
         </w:numPr>
       </w:pPr>
       <w:bookmarkStart w:id="16" w:name="_Toc429300095"/>
-      <w:bookmarkStart w:id="17" w:name="_Toc430247267"/>
+      <w:bookmarkStart w:id="17" w:name="_Toc440957176"/>
       <w:r>
         <w:t>Fonts</w:t>
       </w:r>
@@ -6009,7 +6201,6 @@
       <w:bookmarkStart w:id="18" w:name="_Toc85472893"/>
       <w:bookmarkStart w:id="19" w:name="_Toc287332007"/>
       <w:bookmarkStart w:id="20" w:name="_Ref429752685"/>
-      <w:bookmarkStart w:id="21" w:name="_Toc430247268"/>
       <w:r>
         <w:rPr>
           <w:rFonts w:ascii="Arial" w:hAnsi="Arial"/>
@@ -6263,7 +6454,25 @@
           <w:sz w:val="20"/>
           <w:szCs w:val="20"/>
         </w:rPr>
-        <w:t xml:space="preserve">cyboxCommon:BaseObjectPropertyType </w:t>
+        <w:t>cyboxCommon</w:t>
+      </w:r>
+      <w:proofErr w:type="gramStart"/>
+      <w:r>
+        <w:rPr>
+          <w:rFonts w:ascii="Courier New" w:hAnsi="Courier New" w:cs="Courier New"/>
+          <w:sz w:val="20"/>
+          <w:szCs w:val="20"/>
+        </w:rPr>
+        <w:t>:BaseObjectPropertyType</w:t>
+      </w:r>
+      <w:proofErr w:type="gramEnd"/>
+      <w:r>
+        <w:rPr>
+          <w:rFonts w:ascii="Courier New" w:hAnsi="Courier New" w:cs="Courier New"/>
+          <w:sz w:val="20"/>
+          <w:szCs w:val="20"/>
+        </w:rPr>
+        <w:t xml:space="preserve"> </w:t>
       </w:r>
     </w:p>
     <w:p>
@@ -6438,6 +6647,7 @@
       <w:pPr>
         <w:pStyle w:val="Heading2"/>
       </w:pPr>
+      <w:bookmarkStart w:id="21" w:name="_Toc440957177"/>
       <w:r>
         <w:t>Terminology</w:t>
       </w:r>
@@ -6619,7 +6829,7 @@
       <w:bookmarkStart w:id="24" w:name="_Toc85472894"/>
       <w:bookmarkStart w:id="25" w:name="_Toc287332008"/>
       <w:bookmarkStart w:id="26" w:name="_Ref429752702"/>
-      <w:bookmarkStart w:id="27" w:name="_Toc430247269"/>
+      <w:bookmarkStart w:id="27" w:name="_Toc440957178"/>
       <w:r>
         <w:t>Normative</w:t>
       </w:r>
@@ -6674,7 +6884,7 @@
       <w:bookmarkStart w:id="29" w:name="_Toc85472895"/>
       <w:bookmarkStart w:id="30" w:name="_Toc287332009"/>
       <w:bookmarkStart w:id="31" w:name="_Ref429752721"/>
-      <w:bookmarkStart w:id="32" w:name="_Toc430247270"/>
+      <w:bookmarkStart w:id="32" w:name="_Toc440957179"/>
       <w:r>
         <w:t>Non-Normative References</w:t>
       </w:r>
@@ -6714,18 +6924,56 @@
         <w:tab/>
       </w:r>
       <w:r>
-        <w:t xml:space="preserve">STIX – Structured Threat Information Expression | STIX Project Documentation. (n.d.). The MITRE Corporation. [Online]. Available: </w:t>
+        <w:t>CybOX</w:t>
+      </w:r>
+      <w:r>
+        <w:t xml:space="preserve"> – </w:t>
+      </w:r>
+      <w:r>
+        <w:t xml:space="preserve">Cyber Observable </w:t>
+      </w:r>
+      <w:proofErr w:type="spellStart"/>
+      <w:r>
+        <w:t>eXpression</w:t>
+      </w:r>
+      <w:proofErr w:type="spellEnd"/>
+      <w:r>
+        <w:t xml:space="preserve"> | </w:t>
+      </w:r>
+      <w:r>
+        <w:t>CybOX</w:t>
+      </w:r>
+      <w:r>
+        <w:t xml:space="preserve"> Project Documentation. (n.d.). The MITRE Corporation. [Online]. Available: </w:t>
       </w:r>
       <w:hyperlink r:id="rId27" w:history="1">
         <w:r>
           <w:rPr>
             <w:rStyle w:val="Hyperlink"/>
           </w:rPr>
-          <w:t>http://stixproject.github.io/</w:t>
+          <w:t>http://cyboxpr</w:t>
+        </w:r>
+        <w:r>
+          <w:rPr>
+            <w:rStyle w:val="Hyperlink"/>
+          </w:rPr>
+          <w:t>o</w:t>
+        </w:r>
+        <w:r>
+          <w:rPr>
+            <w:rStyle w:val="Hyperlink"/>
+          </w:rPr>
+          <w:t>ject.github.io/</w:t>
         </w:r>
       </w:hyperlink>
       <w:r>
-        <w:t>. Accessed Aug. 23, 2015.</w:t>
+        <w:t xml:space="preserve">. Accessed </w:t>
+      </w:r>
+      <w:r>
+        <w:t>Dec 15</w:t>
+      </w:r>
+      <w:r>
+        <w:t>, 2015.</w:t>
       </w:r>
       <w:r>
         <w:t xml:space="preserve"> </w:t>
@@ -6734,89 +6982,27 @@
     <w:p>
       <w:pPr>
         <w:pStyle w:val="Ref"/>
-        <w:rPr>
-          <w:rStyle w:val="Hyperlink"/>
-        </w:rPr>
       </w:pPr>
       <w:r>
         <w:rPr>
           <w:b/>
         </w:rPr>
+        <w:t xml:space="preserve"> </w:t>
+      </w:r>
+      <w:r>
+        <w:rPr>
+          <w:b/>
+        </w:rPr>
         <w:t>[</w:t>
       </w:r>
-      <w:bookmarkStart w:id="34" w:name="STIXW"/>
+      <w:bookmarkStart w:id="34" w:name="UML241"/>
       <w:r>
         <w:rPr>
           <w:b/>
         </w:rPr>
-        <w:t>STIX-W</w:t>
+        <w:t>UML-2.4.1</w:t>
       </w:r>
       <w:bookmarkEnd w:id="34"/>
-      <w:r>
-        <w:t>]</w:t>
-      </w:r>
-      <w:r>
-        <w:tab/>
-      </w:r>
-      <w:r>
-        <w:t>Barnum, S., “Standardizing Cyber Threat Intelligence with the Structured Threat Information eXpression (STIX</w:t>
-      </w:r>
-      <w:r>
-        <w:rPr>
-          <w:vertAlign w:val="superscript"/>
-        </w:rPr>
-        <w:t>TM</w:t>
-      </w:r>
-      <w:r>
-        <w:t>)</w:t>
-      </w:r>
-      <w:r>
-        <w:t>,</w:t>
-      </w:r>
-      <w:r>
-        <w:t>”</w:t>
-      </w:r>
-      <w:r>
-        <w:t xml:space="preserve"> The MITRE Corporation, Bedford MA, Feb. 20, 2014. [Online]. Available: </w:t>
-      </w:r>
-      <w:hyperlink r:id="rId28" w:history="1">
-        <w:r>
-          <w:rPr>
-            <w:rStyle w:val="Hyperlink"/>
-          </w:rPr>
-          <w:t>http://stixproject.github.io/getting-started/whitepaper/</w:t>
-        </w:r>
-      </w:hyperlink>
-      <w:r>
-        <w:t>.</w:t>
-      </w:r>
-      <w:r>
-        <w:rPr>
-          <w:rStyle w:val="CommentReference"/>
-          <w:bCs w:val="0"/>
-          <w:color w:val="auto"/>
-        </w:rPr>
-        <w:t xml:space="preserve"> </w:t>
-      </w:r>
-    </w:p>
-    <w:p>
-      <w:pPr>
-        <w:pStyle w:val="Ref"/>
-      </w:pPr>
-      <w:r>
-        <w:rPr>
-          <w:b/>
-        </w:rPr>
-        <w:t>[</w:t>
-      </w:r>
-      <w:bookmarkStart w:id="35" w:name="UML241"/>
-      <w:r>
-        <w:rPr>
-          <w:b/>
-        </w:rPr>
-        <w:t>UML-2.4.1</w:t>
-      </w:r>
-      <w:bookmarkEnd w:id="35"/>
       <w:r>
         <w:t>]</w:t>
       </w:r>
@@ -6824,7 +7010,7 @@
         <w:tab/>
         <w:t xml:space="preserve">Documents associated with Unified Modeling Language (UML), V2.4.1. (Aug. 2011). The Object Management Group (OMG). [Online]. Available: </w:t>
       </w:r>
-      <w:hyperlink r:id="rId29" w:history="1">
+      <w:hyperlink r:id="rId28" w:history="1">
         <w:r>
           <w:rPr>
             <w:rStyle w:val="Hyperlink"/>
@@ -6843,7 +7029,7 @@
       <w:pPr>
         <w:pStyle w:val="Ref"/>
       </w:pPr>
-      <w:bookmarkStart w:id="36" w:name="XMI"/>
+      <w:bookmarkStart w:id="35" w:name="XMI"/>
       <w:r>
         <w:rPr>
           <w:b/>
@@ -6853,7 +7039,7 @@
       <w:r>
         <w:t>]</w:t>
       </w:r>
-      <w:bookmarkEnd w:id="36"/>
+      <w:bookmarkEnd w:id="35"/>
       <w:r>
         <w:tab/>
         <w:t xml:space="preserve">Documents associated with </w:t>
@@ -6876,7 +7062,7 @@
       <w:r>
         <w:t xml:space="preserve">). The Object Management Group (OMG). [Online]. Available: </w:t>
       </w:r>
-      <w:hyperlink r:id="rId30" w:history="1">
+      <w:hyperlink r:id="rId29" w:history="1">
         <w:r>
           <w:rPr>
             <w:rStyle w:val="Hyperlink"/>
@@ -6894,24 +7080,16 @@
           <w:szCs w:val="22"/>
         </w:rPr>
       </w:pPr>
-      <w:bookmarkStart w:id="37" w:name="PNG"/>
+      <w:bookmarkStart w:id="36" w:name="PNG"/>
       <w:r>
         <w:rPr>
           <w:rFonts w:cs="Arial"/>
           <w:b/>
           <w:szCs w:val="20"/>
         </w:rPr>
-        <w:t xml:space="preserve"> </w:t>
-      </w:r>
-      <w:r>
-        <w:rPr>
-          <w:rFonts w:cs="Arial"/>
-          <w:b/>
-          <w:szCs w:val="20"/>
-        </w:rPr>
         <w:t>[PNG]</w:t>
       </w:r>
-      <w:bookmarkEnd w:id="37"/>
+      <w:bookmarkEnd w:id="36"/>
       <w:r>
         <w:rPr>
           <w:rFonts w:cs="Arial"/>
@@ -6927,7 +7105,7 @@
         <w:tab/>
         <w:t xml:space="preserve">Portable Network Graphics (PNG) Specification (November 2003).  The World Wide Web Consortium (W3C). [Online]. Available: </w:t>
       </w:r>
-      <w:hyperlink r:id="rId31" w:history="1">
+      <w:hyperlink r:id="rId30" w:history="1">
         <w:r>
           <w:rPr>
             <w:rStyle w:val="Hyperlink"/>
@@ -6951,14 +7129,14 @@
       <w:pPr>
         <w:pStyle w:val="Heading1"/>
       </w:pPr>
-      <w:bookmarkStart w:id="38" w:name="_Ref429752764"/>
-      <w:bookmarkStart w:id="39" w:name="_Toc430247271"/>
+      <w:bookmarkStart w:id="37" w:name="_Ref429752764"/>
+      <w:bookmarkStart w:id="38" w:name="_Toc440957180"/>
       <w:r>
         <w:lastRenderedPageBreak/>
         <w:t>UML Model Artifact</w:t>
       </w:r>
+      <w:bookmarkEnd w:id="37"/>
       <w:bookmarkEnd w:id="38"/>
-      <w:bookmarkEnd w:id="39"/>
     </w:p>
     <w:p>
       <w:r>
@@ -7010,7 +7188,15 @@
         <w:t xml:space="preserve">. Effort has been made to </w:t>
       </w:r>
       <w:r>
-        <w:t>minimize the level of proprietary content (from the RSA tool) in the XMI serialization but it should be noted that some portion may still remain.</w:t>
+        <w:t xml:space="preserve">minimize the level of proprietary content (from the RSA tool) in the XMI serialization but it should be noted that some portion </w:t>
+      </w:r>
+      <w:proofErr w:type="gramStart"/>
+      <w:r>
+        <w:t>may</w:t>
+      </w:r>
+      <w:proofErr w:type="gramEnd"/>
+      <w:r>
+        <w:t xml:space="preserve"> still remain.</w:t>
       </w:r>
       <w:r>
         <w:t xml:space="preserve"> </w:t>
@@ -7065,7 +7251,13 @@
         <w:t xml:space="preserve"> extracted from the UML model and</w:t>
       </w:r>
       <w:r>
-        <w:t xml:space="preserve"> leveraged throughout the STIX L</w:t>
+        <w:t xml:space="preserve"> leveraged throughout the </w:t>
+      </w:r>
+      <w:r>
+        <w:t>CybOX</w:t>
+      </w:r>
+      <w:r>
+        <w:t xml:space="preserve"> L</w:t>
       </w:r>
       <w:r>
         <w:t>anguage specification documents</w:t>
@@ -7127,19 +7319,19 @@
           <w:numId w:val="18"/>
         </w:numPr>
       </w:pPr>
-      <w:bookmarkStart w:id="40" w:name="_Ref427252917"/>
-      <w:bookmarkStart w:id="41" w:name="_Toc429300123"/>
-      <w:bookmarkStart w:id="42" w:name="_Toc430247272"/>
-      <w:bookmarkStart w:id="43" w:name="_Toc421724796"/>
-      <w:bookmarkStart w:id="44" w:name="_Toc429300124"/>
-      <w:bookmarkStart w:id="45" w:name="_Toc429300097"/>
+      <w:bookmarkStart w:id="39" w:name="_Ref427252917"/>
+      <w:bookmarkStart w:id="40" w:name="_Toc429300123"/>
+      <w:bookmarkStart w:id="41" w:name="_Toc421724796"/>
+      <w:bookmarkStart w:id="42" w:name="_Toc429300124"/>
+      <w:bookmarkStart w:id="43" w:name="_Toc429300097"/>
+      <w:bookmarkStart w:id="44" w:name="_Toc440957181"/>
       <w:r>
         <w:lastRenderedPageBreak/>
         <w:t>Data Model Conventions</w:t>
       </w:r>
+      <w:bookmarkEnd w:id="39"/>
       <w:bookmarkEnd w:id="40"/>
-      <w:bookmarkEnd w:id="41"/>
-      <w:bookmarkEnd w:id="42"/>
+      <w:bookmarkEnd w:id="44"/>
     </w:p>
     <w:p>
       <w:r>
@@ -7189,13 +7381,13 @@
         <w:spacing w:before="360" w:after="60"/>
         <w:ind w:left="720" w:hanging="720"/>
       </w:pPr>
-      <w:bookmarkStart w:id="46" w:name="_Toc430247273"/>
+      <w:bookmarkStart w:id="45" w:name="_Toc440957182"/>
       <w:r>
         <w:t>UML Packages</w:t>
       </w:r>
-      <w:bookmarkEnd w:id="43"/>
-      <w:bookmarkEnd w:id="44"/>
-      <w:bookmarkEnd w:id="46"/>
+      <w:bookmarkEnd w:id="41"/>
+      <w:bookmarkEnd w:id="42"/>
+      <w:bookmarkEnd w:id="45"/>
     </w:p>
     <w:p>
       <w:pPr>
@@ -7239,8 +7431,17 @@
           <w:rFonts w:ascii="Courier New" w:hAnsi="Courier New" w:cs="Courier New"/>
           <w:szCs w:val="20"/>
         </w:rPr>
-        <w:t>package_prefix:class</w:t>
-      </w:r>
+        <w:t>package_prefix</w:t>
+      </w:r>
+      <w:proofErr w:type="gramStart"/>
+      <w:r>
+        <w:rPr>
+          <w:rFonts w:ascii="Courier New" w:hAnsi="Courier New" w:cs="Courier New"/>
+          <w:szCs w:val="20"/>
+        </w:rPr>
+        <w:t>:class</w:t>
+      </w:r>
+      <w:proofErr w:type="gramEnd"/>
       <w:r>
         <w:rPr>
           <w:szCs w:val="20"/>
@@ -7356,6 +7557,7 @@
         </w:rPr>
         <w:t xml:space="preserve"> packages used throughout the </w:t>
       </w:r>
+      <w:proofErr w:type="gramStart"/>
       <w:r>
         <w:rPr>
           <w:szCs w:val="20"/>
@@ -7366,7 +7568,14 @@
         <w:rPr>
           <w:szCs w:val="20"/>
         </w:rPr>
-        <w:t xml:space="preserve"> data model specification documents, along with the prefix notation and an example. </w:t>
+        <w:t xml:space="preserve"> data model specification documents</w:t>
+      </w:r>
+      <w:proofErr w:type="gramEnd"/>
+      <w:r>
+        <w:rPr>
+          <w:szCs w:val="20"/>
+        </w:rPr>
+        <w:t xml:space="preserve">, along with the prefix notation and an example. </w:t>
       </w:r>
       <w:r>
         <w:rPr>
@@ -7380,21 +7589,7 @@
             <w:rStyle w:val="Hyperlink"/>
             <w:szCs w:val="20"/>
           </w:rPr>
-          <w:t xml:space="preserve">parts 7 </w:t>
-        </w:r>
-        <w:r>
-          <w:rPr>
-            <w:rStyle w:val="Hyperlink"/>
-            <w:szCs w:val="20"/>
-          </w:rPr>
-          <w:t>t</w:t>
-        </w:r>
-        <w:r>
-          <w:rPr>
-            <w:rStyle w:val="Hyperlink"/>
-            <w:szCs w:val="20"/>
-          </w:rPr>
-          <w:t>hrough 94</w:t>
+          <w:t>parts 7 through 94</w:t>
         </w:r>
       </w:hyperlink>
       <w:r>
@@ -7408,30 +7603,56 @@
       <w:pPr>
         <w:pStyle w:val="Caption"/>
       </w:pPr>
-      <w:bookmarkStart w:id="47" w:name="_Ref396992627"/>
+      <w:bookmarkStart w:id="46" w:name="_Ref396992627"/>
       <w:r>
         <w:t xml:space="preserve">Table </w:t>
       </w:r>
-      <w:fldSimple w:instr=" STYLEREF 1 \s ">
-        <w:r>
-          <w:rPr>
-            <w:noProof/>
-          </w:rPr>
-          <w:t>3</w:t>
-        </w:r>
-      </w:fldSimple>
+      <w:r>
+        <w:fldChar w:fldCharType="begin"/>
+      </w:r>
+      <w:r>
+        <w:instrText xml:space="preserve"> STYLEREF 1 \s </w:instrText>
+      </w:r>
+      <w:r>
+        <w:fldChar w:fldCharType="separate"/>
+      </w:r>
+      <w:r>
+        <w:rPr>
+          <w:noProof/>
+        </w:rPr>
+        <w:t>3</w:t>
+      </w:r>
+      <w:r>
+        <w:rPr>
+          <w:noProof/>
+        </w:rPr>
+        <w:fldChar w:fldCharType="end"/>
+      </w:r>
       <w:r>
         <w:noBreakHyphen/>
       </w:r>
-      <w:fldSimple w:instr=" SEQ Table \* ARABIC \s 1 ">
-        <w:r>
-          <w:rPr>
-            <w:noProof/>
-          </w:rPr>
-          <w:t>1</w:t>
-        </w:r>
-      </w:fldSimple>
-      <w:bookmarkEnd w:id="47"/>
+      <w:r>
+        <w:fldChar w:fldCharType="begin"/>
+      </w:r>
+      <w:r>
+        <w:instrText xml:space="preserve"> SEQ Table \* ARABIC \s 1 </w:instrText>
+      </w:r>
+      <w:r>
+        <w:fldChar w:fldCharType="separate"/>
+      </w:r>
+      <w:r>
+        <w:rPr>
+          <w:noProof/>
+        </w:rPr>
+        <w:t>1</w:t>
+      </w:r>
+      <w:r>
+        <w:rPr>
+          <w:noProof/>
+        </w:rPr>
+        <w:fldChar w:fldCharType="end"/>
+      </w:r>
+      <w:bookmarkEnd w:id="46"/>
       <w:r>
         <w:t xml:space="preserve">.  </w:t>
       </w:r>
@@ -7579,12 +7800,14 @@
                 <w:b/>
               </w:rPr>
             </w:pPr>
+            <w:proofErr w:type="spellStart"/>
             <w:r>
               <w:rPr>
                 <w:b/>
               </w:rPr>
               <w:t>cybox</w:t>
             </w:r>
+            <w:proofErr w:type="spellEnd"/>
           </w:p>
         </w:tc>
       </w:tr>
@@ -7628,7 +7851,10 @@
               <w:t xml:space="preserve">defines </w:t>
             </w:r>
             <w:r>
-              <w:t>a STIX Package that encompasses all other objects of STIX.</w:t>
+              <w:t>the main classes of CybOX, such as ActionType, EventType, ObservableType and ObjectType</w:t>
+            </w:r>
+            <w:r>
+              <w:t>.</w:t>
             </w:r>
           </w:p>
         </w:tc>
@@ -7672,6 +7898,13 @@
                 <w:sz w:val="22"/>
               </w:rPr>
               <w:t>cybox:Observable</w:t>
+            </w:r>
+            <w:r>
+              <w:rPr>
+                <w:rFonts w:ascii="Courier New" w:hAnsi="Courier New" w:cs="Courier New"/>
+                <w:sz w:val="22"/>
+              </w:rPr>
+              <w:t>Type</w:t>
             </w:r>
           </w:p>
         </w:tc>
@@ -7929,6 +8162,7 @@
                 <w:color w:val="FFFFFF" w:themeColor="background1"/>
               </w:rPr>
             </w:pPr>
+            <w:proofErr w:type="spellStart"/>
             <w:r>
               <w:rPr>
                 <w:rFonts w:ascii="Courier New" w:hAnsi="Courier New" w:cs="Courier New"/>
@@ -7936,6 +8170,7 @@
               </w:rPr>
               <w:t>cyboxCommon:ConfidenceType</w:t>
             </w:r>
+            <w:proofErr w:type="spellEnd"/>
           </w:p>
         </w:tc>
       </w:tr>
@@ -8087,6 +8322,7 @@
                 <w:sz w:val="22"/>
               </w:rPr>
             </w:pPr>
+            <w:proofErr w:type="spellStart"/>
             <w:r>
               <w:rPr>
                 <w:b/>
@@ -8099,6 +8335,7 @@
               </w:rPr>
               <w:t>Vocabs</w:t>
             </w:r>
+            <w:proofErr w:type="spellEnd"/>
           </w:p>
         </w:tc>
       </w:tr>
@@ -8201,6 +8438,7 @@
                 <w:sz w:val="22"/>
               </w:rPr>
             </w:pPr>
+            <w:proofErr w:type="spellStart"/>
             <w:r>
               <w:rPr>
                 <w:rFonts w:ascii="Courier New" w:hAnsi="Courier New" w:cs="Courier New"/>
@@ -8208,6 +8446,7 @@
               </w:rPr>
               <w:t>cyboxVocabs:ActionTypeVocab</w:t>
             </w:r>
+            <w:proofErr w:type="spellEnd"/>
           </w:p>
         </w:tc>
       </w:tr>
@@ -8404,7 +8643,13 @@
               </w:rPr>
             </w:pPr>
             <w:r>
-              <w:t xml:space="preserve">The STIX Basic Data Types data model </w:t>
+              <w:t xml:space="preserve">The </w:t>
+            </w:r>
+            <w:r>
+              <w:t>CybOX</w:t>
+            </w:r>
+            <w:r>
+              <w:t xml:space="preserve"> Basic Data Types data model </w:t>
             </w:r>
             <w:r>
               <w:t>define</w:t>
@@ -8422,7 +8667,7 @@
               <w:t xml:space="preserve"> used within </w:t>
             </w:r>
             <w:r>
-              <w:t>STIX</w:t>
+              <w:t>CybOX</w:t>
             </w:r>
             <w:r>
               <w:t>.</w:t>
@@ -8565,16 +8810,16 @@
         <w:spacing w:before="360" w:after="60"/>
         <w:ind w:left="720" w:hanging="720"/>
       </w:pPr>
-      <w:bookmarkStart w:id="48" w:name="_Toc421724797"/>
-      <w:bookmarkStart w:id="49" w:name="_Toc429300125"/>
-      <w:bookmarkStart w:id="50" w:name="_Toc430247274"/>
+      <w:bookmarkStart w:id="47" w:name="_Toc421724797"/>
+      <w:bookmarkStart w:id="48" w:name="_Toc429300125"/>
+      <w:bookmarkStart w:id="49" w:name="_Toc440957183"/>
       <w:r>
         <w:lastRenderedPageBreak/>
         <w:t>Naming Conventions</w:t>
       </w:r>
+      <w:bookmarkEnd w:id="47"/>
       <w:bookmarkEnd w:id="48"/>
       <w:bookmarkEnd w:id="49"/>
-      <w:bookmarkEnd w:id="50"/>
     </w:p>
     <w:p>
       <w:pPr>
@@ -8665,30 +8910,56 @@
           <w:b/>
         </w:rPr>
       </w:pPr>
-      <w:bookmarkStart w:id="51" w:name="_Ref404253845"/>
+      <w:bookmarkStart w:id="50" w:name="_Ref404253845"/>
       <w:r>
         <w:t xml:space="preserve">Table </w:t>
       </w:r>
-      <w:fldSimple w:instr=" STYLEREF 1 \s ">
-        <w:r>
-          <w:rPr>
-            <w:noProof/>
-          </w:rPr>
-          <w:t>3</w:t>
-        </w:r>
-      </w:fldSimple>
+      <w:r>
+        <w:fldChar w:fldCharType="begin"/>
+      </w:r>
+      <w:r>
+        <w:instrText xml:space="preserve"> STYLEREF 1 \s </w:instrText>
+      </w:r>
+      <w:r>
+        <w:fldChar w:fldCharType="separate"/>
+      </w:r>
+      <w:r>
+        <w:rPr>
+          <w:noProof/>
+        </w:rPr>
+        <w:t>3</w:t>
+      </w:r>
+      <w:r>
+        <w:rPr>
+          <w:noProof/>
+        </w:rPr>
+        <w:fldChar w:fldCharType="end"/>
+      </w:r>
       <w:r>
         <w:noBreakHyphen/>
       </w:r>
-      <w:fldSimple w:instr=" SEQ Table \* ARABIC \s 1 ">
-        <w:r>
-          <w:rPr>
-            <w:noProof/>
-          </w:rPr>
-          <w:t>2</w:t>
-        </w:r>
-      </w:fldSimple>
-      <w:bookmarkEnd w:id="51"/>
+      <w:r>
+        <w:fldChar w:fldCharType="begin"/>
+      </w:r>
+      <w:r>
+        <w:instrText xml:space="preserve"> SEQ Table \* ARABIC \s 1 </w:instrText>
+      </w:r>
+      <w:r>
+        <w:fldChar w:fldCharType="separate"/>
+      </w:r>
+      <w:r>
+        <w:rPr>
+          <w:noProof/>
+        </w:rPr>
+        <w:t>2</w:t>
+      </w:r>
+      <w:r>
+        <w:rPr>
+          <w:noProof/>
+        </w:rPr>
+        <w:fldChar w:fldCharType="end"/>
+      </w:r>
+      <w:bookmarkEnd w:id="50"/>
       <w:r>
         <w:t>.  Naming formats of different object types</w:t>
       </w:r>
@@ -9035,25 +9306,51 @@
       <w:pPr>
         <w:pStyle w:val="Heading2"/>
       </w:pPr>
-      <w:bookmarkStart w:id="52" w:name="_Toc430247275"/>
+      <w:bookmarkStart w:id="51" w:name="_Toc440957184"/>
       <w:r>
         <w:t>UML Diagrams</w:t>
       </w:r>
-      <w:bookmarkEnd w:id="45"/>
-      <w:bookmarkEnd w:id="52"/>
+      <w:bookmarkEnd w:id="43"/>
+      <w:bookmarkEnd w:id="51"/>
     </w:p>
     <w:p>
       <w:pPr>
         <w:spacing w:after="240"/>
       </w:pPr>
       <w:r>
-        <w:t xml:space="preserve">This document indicates how UML diagrams are used to visually depict relationships between STIX Language constructs in the rest of the specification. Note that the example diagrams have been extracted directly from the full UML model for STIX; they have not been constructed purely for inclusion in this or the other specification documents.  Typically, diagrams are included where the visualization of </w:t>
+        <w:t xml:space="preserve">This document indicates how UML diagrams are used </w:t>
+      </w:r>
+      <w:proofErr w:type="gramStart"/>
+      <w:r>
+        <w:t>to visually depict</w:t>
+      </w:r>
+      <w:proofErr w:type="gramEnd"/>
+      <w:r>
+        <w:t xml:space="preserve"> relationships between </w:t>
+      </w:r>
+      <w:r>
+        <w:t>CybOX</w:t>
+      </w:r>
+      <w:r>
+        <w:t xml:space="preserve"> Language constructs in the rest of the specification. Note that the example diagrams have been extracted directly from the full UML model for </w:t>
+      </w:r>
+      <w:r>
+        <w:t>CybOX</w:t>
+      </w:r>
+      <w:r>
+        <w:t xml:space="preserve">; they have not been constructed purely for inclusion in this or the other specification documents.  Typically, diagrams are included where the visualization of </w:t>
       </w:r>
       <w:r>
         <w:t>their</w:t>
       </w:r>
       <w:r>
-        <w:t xml:space="preserve"> relationships between classes is useful for illustration purposes.  This implies that there will be very few diagrams for classes whose only properties are either a data type or a class from the STIX Common data model.  </w:t>
+        <w:t xml:space="preserve"> relationships between classes is useful for illustration purposes.  This implies that there will be very few diagrams for classes whose only properties are either a data type or a class from the </w:t>
+      </w:r>
+      <w:r>
+        <w:t>CybOX</w:t>
+      </w:r>
+      <w:r>
+        <w:t xml:space="preserve"> Common data model.  </w:t>
       </w:r>
       <w:r>
         <w:t xml:space="preserve">All </w:t>
@@ -9148,6 +9445,202 @@
             <wp:extent cx="6791145" cy="2440940"/>
             <wp:effectExtent l="0" t="0" r="0" b="0"/>
             <wp:docPr id="12" name="Picture 12"/>
+            <wp:cNvGraphicFramePr>
+              <a:graphicFrameLocks xmlns:a="http://schemas.openxmlformats.org/drawingml/2006/main" noChangeAspect="1"/>
+            </wp:cNvGraphicFramePr>
+            <a:graphic xmlns:a="http://schemas.openxmlformats.org/drawingml/2006/main">
+              <a:graphicData uri="http://schemas.openxmlformats.org/drawingml/2006/picture">
+                <pic:pic xmlns:pic="http://schemas.openxmlformats.org/drawingml/2006/picture">
+                  <pic:nvPicPr>
+                    <pic:cNvPr id="1" name=""/>
+                    <pic:cNvPicPr/>
+                  </pic:nvPicPr>
+                  <pic:blipFill>
+                    <a:blip r:embed="rId31"/>
+                    <a:stretch>
+                      <a:fillRect/>
+                    </a:stretch>
+                  </pic:blipFill>
+                  <pic:spPr>
+                    <a:xfrm>
+                      <a:off x="0" y="0"/>
+                      <a:ext cx="6796054" cy="2442705"/>
+                    </a:xfrm>
+                    <a:prstGeom prst="rect">
+                      <a:avLst/>
+                    </a:prstGeom>
+                  </pic:spPr>
+                </pic:pic>
+              </a:graphicData>
+            </a:graphic>
+          </wp:inline>
+        </w:drawing>
+      </w:r>
+    </w:p>
+    <w:p>
+      <w:pPr>
+        <w:pStyle w:val="Caption"/>
+      </w:pPr>
+      <w:bookmarkStart w:id="52" w:name="_Ref429727376"/>
+      <w:r>
+        <w:t xml:space="preserve">Figure </w:t>
+      </w:r>
+      <w:r>
+        <w:fldChar w:fldCharType="begin"/>
+      </w:r>
+      <w:r>
+        <w:instrText xml:space="preserve"> STYLEREF 1 \s </w:instrText>
+      </w:r>
+      <w:r>
+        <w:fldChar w:fldCharType="separate"/>
+      </w:r>
+      <w:r>
+        <w:rPr>
+          <w:noProof/>
+        </w:rPr>
+        <w:t>3</w:t>
+      </w:r>
+      <w:r>
+        <w:rPr>
+          <w:noProof/>
+        </w:rPr>
+        <w:fldChar w:fldCharType="end"/>
+      </w:r>
+      <w:r>
+        <w:noBreakHyphen/>
+      </w:r>
+      <w:r>
+        <w:fldChar w:fldCharType="begin"/>
+      </w:r>
+      <w:r>
+        <w:instrText xml:space="preserve"> SEQ Figure \* ARABIC \s 1 </w:instrText>
+      </w:r>
+      <w:r>
+        <w:fldChar w:fldCharType="separate"/>
+      </w:r>
+      <w:r>
+        <w:rPr>
+          <w:noProof/>
+        </w:rPr>
+        <w:t>1</w:t>
+      </w:r>
+      <w:r>
+        <w:rPr>
+          <w:noProof/>
+        </w:rPr>
+        <w:fldChar w:fldCharType="end"/>
+      </w:r>
+      <w:bookmarkEnd w:id="52"/>
+      <w:r>
+        <w:t xml:space="preserve">. Top-level </w:t>
+      </w:r>
+      <w:r>
+        <w:t>package d</w:t>
+      </w:r>
+      <w:r>
+        <w:t>iagram</w:t>
+      </w:r>
+      <w:r>
+        <w:t xml:space="preserve"> (</w:t>
+      </w:r>
+      <w:r>
+        <w:t>ObjectType</w:t>
+      </w:r>
+      <w:r>
+        <w:t xml:space="preserve"> data model)</w:t>
+      </w:r>
+    </w:p>
+    <w:p>
+      <w:r>
+        <w:lastRenderedPageBreak/>
+        <w:t>In UML diagrams, classes are often presented with their attributes elided, to avoid clutter.  The fully described class can usually be found in a related diagram.  A class presented with an empty section at the bottom of the icon indicates that there are no attributes other than those that are visualized using associations</w:t>
+      </w:r>
+      <w:r>
+        <w:t xml:space="preserve"> (see </w:t>
+      </w:r>
+      <w:r>
+        <w:rPr>
+          <w:b/>
+          <w:color w:val="0000EE"/>
+        </w:rPr>
+        <w:fldChar w:fldCharType="begin"/>
+      </w:r>
+      <w:r>
+        <w:rPr>
+          <w:b/>
+          <w:color w:val="0000EE"/>
+        </w:rPr>
+        <w:instrText xml:space="preserve"> REF _Ref429727403 \h </w:instrText>
+      </w:r>
+      <w:r>
+        <w:rPr>
+          <w:b/>
+          <w:color w:val="0000EE"/>
+        </w:rPr>
+        <w:instrText xml:space="preserve"> \* MERGEFORMAT </w:instrText>
+      </w:r>
+      <w:r>
+        <w:rPr>
+          <w:b/>
+          <w:color w:val="0000EE"/>
+        </w:rPr>
+      </w:r>
+      <w:r>
+        <w:rPr>
+          <w:b/>
+          <w:color w:val="0000EE"/>
+        </w:rPr>
+        <w:fldChar w:fldCharType="separate"/>
+      </w:r>
+      <w:r>
+        <w:rPr>
+          <w:b/>
+          <w:color w:val="0000EE"/>
+        </w:rPr>
+        <w:t xml:space="preserve">Figure </w:t>
+      </w:r>
+      <w:r>
+        <w:rPr>
+          <w:b/>
+          <w:noProof/>
+          <w:color w:val="0000EE"/>
+        </w:rPr>
+        <w:t>3</w:t>
+      </w:r>
+      <w:r>
+        <w:rPr>
+          <w:b/>
+          <w:noProof/>
+          <w:color w:val="0000EE"/>
+        </w:rPr>
+        <w:noBreakHyphen/>
+        <w:t>2</w:t>
+      </w:r>
+      <w:r>
+        <w:rPr>
+          <w:b/>
+          <w:color w:val="0000EE"/>
+        </w:rPr>
+        <w:fldChar w:fldCharType="end"/>
+      </w:r>
+      <w:r>
+        <w:t>).</w:t>
+      </w:r>
+    </w:p>
+    <w:p>
+      <w:pPr>
+        <w:keepNext/>
+        <w:jc w:val="center"/>
+      </w:pPr>
+      <w:r>
+        <w:rPr>
+          <w:noProof/>
+        </w:rPr>
+        <w:drawing>
+          <wp:inline distT="0" distB="0" distL="0" distR="0" wp14:anchorId="569E5084" wp14:editId="0AD53AC3">
+            <wp:extent cx="5943600" cy="1597660"/>
+            <wp:effectExtent l="0" t="0" r="0" b="2540"/>
+            <wp:docPr id="1" name="Picture 1"/>
             <wp:cNvGraphicFramePr>
               <a:graphicFrameLocks xmlns:a="http://schemas.openxmlformats.org/drawingml/2006/main" noChangeAspect="1"/>
             </wp:cNvGraphicFramePr>
@@ -9167,173 +9660,6 @@
                   <pic:spPr>
                     <a:xfrm>
                       <a:off x="0" y="0"/>
-                      <a:ext cx="6796054" cy="2442705"/>
-                    </a:xfrm>
-                    <a:prstGeom prst="rect">
-                      <a:avLst/>
-                    </a:prstGeom>
-                  </pic:spPr>
-                </pic:pic>
-              </a:graphicData>
-            </a:graphic>
-          </wp:inline>
-        </w:drawing>
-      </w:r>
-    </w:p>
-    <w:p>
-      <w:pPr>
-        <w:pStyle w:val="Caption"/>
-      </w:pPr>
-      <w:bookmarkStart w:id="53" w:name="_Ref429727376"/>
-      <w:r>
-        <w:t xml:space="preserve">Figure </w:t>
-      </w:r>
-      <w:fldSimple w:instr=" STYLEREF 1 \s ">
-        <w:r>
-          <w:rPr>
-            <w:noProof/>
-          </w:rPr>
-          <w:t>3</w:t>
-        </w:r>
-      </w:fldSimple>
-      <w:r>
-        <w:noBreakHyphen/>
-      </w:r>
-      <w:fldSimple w:instr=" SEQ Figure \* ARABIC \s 1 ">
-        <w:r>
-          <w:rPr>
-            <w:noProof/>
-          </w:rPr>
-          <w:t>1</w:t>
-        </w:r>
-      </w:fldSimple>
-      <w:bookmarkEnd w:id="53"/>
-      <w:r>
-        <w:t xml:space="preserve">. Top-level </w:t>
-      </w:r>
-      <w:r>
-        <w:t>package d</w:t>
-      </w:r>
-      <w:r>
-        <w:t>iagram</w:t>
-      </w:r>
-      <w:r>
-        <w:t xml:space="preserve"> (</w:t>
-      </w:r>
-      <w:r>
-        <w:t>ObjectType</w:t>
-      </w:r>
-      <w:r>
-        <w:t xml:space="preserve"> data model)</w:t>
-      </w:r>
-    </w:p>
-    <w:p>
-      <w:r>
-        <w:lastRenderedPageBreak/>
-        <w:t>In UML diagrams, classes are often presented with their attributes elided, to avoid clutter.  The fully described class can usually be found in a related diagram.  A class presented with an empty section at the bottom of the icon indicates that there are no attributes other than those that are visualized using associations</w:t>
-      </w:r>
-      <w:r>
-        <w:t xml:space="preserve"> (see </w:t>
-      </w:r>
-      <w:r>
-        <w:rPr>
-          <w:b/>
-          <w:color w:val="0000EE"/>
-        </w:rPr>
-        <w:fldChar w:fldCharType="begin"/>
-      </w:r>
-      <w:r>
-        <w:rPr>
-          <w:b/>
-          <w:color w:val="0000EE"/>
-        </w:rPr>
-        <w:instrText xml:space="preserve"> REF _Ref429727403 \h </w:instrText>
-      </w:r>
-      <w:r>
-        <w:rPr>
-          <w:b/>
-          <w:color w:val="0000EE"/>
-        </w:rPr>
-        <w:instrText xml:space="preserve"> \* MERGEFORMAT </w:instrText>
-      </w:r>
-      <w:r>
-        <w:rPr>
-          <w:b/>
-          <w:color w:val="0000EE"/>
-        </w:rPr>
-      </w:r>
-      <w:r>
-        <w:rPr>
-          <w:b/>
-          <w:color w:val="0000EE"/>
-        </w:rPr>
-        <w:fldChar w:fldCharType="separate"/>
-      </w:r>
-      <w:r>
-        <w:rPr>
-          <w:b/>
-          <w:color w:val="0000EE"/>
-        </w:rPr>
-        <w:t xml:space="preserve">Figure </w:t>
-      </w:r>
-      <w:r>
-        <w:rPr>
-          <w:b/>
-          <w:noProof/>
-          <w:color w:val="0000EE"/>
-        </w:rPr>
-        <w:t>3</w:t>
-      </w:r>
-      <w:r>
-        <w:rPr>
-          <w:b/>
-          <w:noProof/>
-          <w:color w:val="0000EE"/>
-        </w:rPr>
-        <w:noBreakHyphen/>
-        <w:t>2</w:t>
-      </w:r>
-      <w:r>
-        <w:rPr>
-          <w:b/>
-          <w:color w:val="0000EE"/>
-        </w:rPr>
-        <w:fldChar w:fldCharType="end"/>
-      </w:r>
-      <w:r>
-        <w:t>).</w:t>
-      </w:r>
-    </w:p>
-    <w:p>
-      <w:pPr>
-        <w:keepNext/>
-        <w:jc w:val="center"/>
-      </w:pPr>
-      <w:r>
-        <w:drawing>
-          <wp:inline distT="0" distB="0" distL="0" distR="0" wp14:anchorId="569E5084" wp14:editId="0AD53AC3">
-            <wp:extent cx="5943600" cy="1597660"/>
-            <wp:effectExtent l="0" t="0" r="0" b="2540"/>
-            <wp:docPr id="1" name="Picture 1"/>
-            <wp:cNvGraphicFramePr>
-              <a:graphicFrameLocks xmlns:a="http://schemas.openxmlformats.org/drawingml/2006/main" noChangeAspect="1"/>
-            </wp:cNvGraphicFramePr>
-            <a:graphic xmlns:a="http://schemas.openxmlformats.org/drawingml/2006/main">
-              <a:graphicData uri="http://schemas.openxmlformats.org/drawingml/2006/picture">
-                <pic:pic xmlns:pic="http://schemas.openxmlformats.org/drawingml/2006/picture">
-                  <pic:nvPicPr>
-                    <pic:cNvPr id="1" name=""/>
-                    <pic:cNvPicPr/>
-                  </pic:nvPicPr>
-                  <pic:blipFill>
-                    <a:blip r:embed="rId33"/>
-                    <a:stretch>
-                      <a:fillRect/>
-                    </a:stretch>
-                  </pic:blipFill>
-                  <pic:spPr>
-                    <a:xfrm>
-                      <a:off x="0" y="0"/>
                       <a:ext cx="5943600" cy="1597660"/>
                     </a:xfrm>
                     <a:prstGeom prst="rect">
@@ -9351,62 +9677,88 @@
       <w:pPr>
         <w:pStyle w:val="Caption"/>
       </w:pPr>
-      <w:bookmarkStart w:id="54" w:name="_Ref429727403"/>
+      <w:bookmarkStart w:id="53" w:name="_Ref429727403"/>
       <w:r>
         <w:t xml:space="preserve">Figure </w:t>
       </w:r>
-      <w:fldSimple w:instr=" STYLEREF 1 \s ">
-        <w:r>
-          <w:rPr>
-            <w:noProof/>
-          </w:rPr>
-          <w:t>3</w:t>
-        </w:r>
-      </w:fldSimple>
+      <w:r>
+        <w:fldChar w:fldCharType="begin"/>
+      </w:r>
+      <w:r>
+        <w:instrText xml:space="preserve"> STYLEREF 1 \s </w:instrText>
+      </w:r>
+      <w:r>
+        <w:fldChar w:fldCharType="separate"/>
+      </w:r>
+      <w:r>
+        <w:rPr>
+          <w:noProof/>
+        </w:rPr>
+        <w:t>3</w:t>
+      </w:r>
+      <w:r>
+        <w:rPr>
+          <w:noProof/>
+        </w:rPr>
+        <w:fldChar w:fldCharType="end"/>
+      </w:r>
       <w:r>
         <w:noBreakHyphen/>
       </w:r>
-      <w:fldSimple w:instr=" SEQ Figure \* ARABIC \s 1 ">
-        <w:r>
-          <w:rPr>
-            <w:noProof/>
-          </w:rPr>
-          <w:t>2</w:t>
-        </w:r>
-      </w:fldSimple>
+      <w:r>
+        <w:fldChar w:fldCharType="begin"/>
+      </w:r>
+      <w:r>
+        <w:instrText xml:space="preserve"> SEQ Figure \* ARABIC \s 1 </w:instrText>
+      </w:r>
+      <w:r>
+        <w:fldChar w:fldCharType="separate"/>
+      </w:r>
+      <w:r>
+        <w:rPr>
+          <w:noProof/>
+        </w:rPr>
+        <w:t>2</w:t>
+      </w:r>
+      <w:r>
+        <w:rPr>
+          <w:noProof/>
+        </w:rPr>
+        <w:fldChar w:fldCharType="end"/>
+      </w:r>
+      <w:bookmarkEnd w:id="53"/>
+      <w:r>
+        <w:t>. Different presentations of class attributes</w:t>
+      </w:r>
+    </w:p>
+    <w:p>
+      <w:pPr>
+        <w:pStyle w:val="Heading3"/>
+      </w:pPr>
+      <w:bookmarkStart w:id="54" w:name="_Toc429300098"/>
+      <w:bookmarkStart w:id="55" w:name="_Toc440957185"/>
+      <w:r>
+        <w:t>Class Properties</w:t>
+      </w:r>
       <w:bookmarkEnd w:id="54"/>
-      <w:r>
-        <w:t>. Different presentations of class attributes</w:t>
+      <w:bookmarkEnd w:id="55"/>
+    </w:p>
+    <w:p>
+      <w:r>
+        <w:t>Generally, a class property can be shown in a UML diagram as either an attribute or an association (i.e., the distinction between attributes and associations is somewhat subjective).  In order to make the size of UML diagrams in the specifications manageable, we have chosen to capture most properties as attributes and to capture only higher level properties as associations, especially in the main top-level component diagrams. In particular, we will always capture properties of UML data types as attributes.  For example, properties of a class that are identifiers, titles, and timestamps will be represented as attributes.</w:t>
       </w:r>
     </w:p>
     <w:p>
       <w:pPr>
         <w:pStyle w:val="Heading3"/>
       </w:pPr>
-      <w:bookmarkStart w:id="55" w:name="_Toc429300098"/>
-      <w:bookmarkStart w:id="56" w:name="_Toc430247276"/>
-      <w:r>
-        <w:t>Class Properties</w:t>
-      </w:r>
-      <w:bookmarkEnd w:id="55"/>
+      <w:bookmarkStart w:id="56" w:name="_Toc429300099"/>
+      <w:bookmarkStart w:id="57" w:name="_Toc440957186"/>
+      <w:r>
+        <w:t>Diagram Icons and Arrow Types</w:t>
+      </w:r>
       <w:bookmarkEnd w:id="56"/>
-    </w:p>
-    <w:p>
-      <w:r>
-        <w:t>Generally, a class property can be shown in a UML diagram as either an attribute or an association (i.e., the distinction between attributes and associations is somewhat subjective).  In order to make the size of UML diagrams in the specifications manageable, we have chosen to capture most properties as attributes and to capture only higher level properties as associations, especially in the main top-level component diagrams. In particular, we will always capture properties of UML data types as attributes.  For example, properties of a class that are identifiers, titles, and timestamps will be represented as attributes.</w:t>
-      </w:r>
-    </w:p>
-    <w:p>
-      <w:pPr>
-        <w:pStyle w:val="Heading3"/>
-      </w:pPr>
-      <w:bookmarkStart w:id="57" w:name="_Toc429300099"/>
-      <w:bookmarkStart w:id="58" w:name="_Toc430247277"/>
-      <w:r>
-        <w:t>Diagram Icons and Arrow Types</w:t>
-      </w:r>
       <w:bookmarkEnd w:id="57"/>
-      <w:bookmarkEnd w:id="58"/>
     </w:p>
     <w:p>
       <w:r>
@@ -9480,42 +9832,68 @@
       <w:r>
         <w:t>.</w:t>
       </w:r>
-      <w:bookmarkStart w:id="59" w:name="_Ref397637630"/>
-      <w:bookmarkStart w:id="60" w:name="_Ref418197702"/>
+      <w:bookmarkStart w:id="58" w:name="_Ref397637630"/>
+      <w:bookmarkStart w:id="59" w:name="_Ref418197702"/>
     </w:p>
     <w:p>
       <w:pPr>
         <w:pStyle w:val="Caption"/>
       </w:pPr>
-      <w:bookmarkStart w:id="61" w:name="_Ref418259228"/>
+      <w:bookmarkStart w:id="60" w:name="_Ref418259228"/>
       <w:r>
         <w:t xml:space="preserve">Table </w:t>
       </w:r>
-      <w:fldSimple w:instr=" STYLEREF 1 \s ">
-        <w:r>
-          <w:rPr>
-            <w:noProof/>
-          </w:rPr>
-          <w:t>3</w:t>
-        </w:r>
-      </w:fldSimple>
+      <w:r>
+        <w:fldChar w:fldCharType="begin"/>
+      </w:r>
+      <w:r>
+        <w:instrText xml:space="preserve"> STYLEREF 1 \s </w:instrText>
+      </w:r>
+      <w:r>
+        <w:fldChar w:fldCharType="separate"/>
+      </w:r>
+      <w:r>
+        <w:rPr>
+          <w:noProof/>
+        </w:rPr>
+        <w:t>3</w:t>
+      </w:r>
+      <w:r>
+        <w:rPr>
+          <w:noProof/>
+        </w:rPr>
+        <w:fldChar w:fldCharType="end"/>
+      </w:r>
       <w:r>
         <w:noBreakHyphen/>
       </w:r>
-      <w:fldSimple w:instr=" SEQ Table \* ARABIC \s 1 ">
-        <w:r>
-          <w:rPr>
-            <w:noProof/>
-          </w:rPr>
-          <w:t>3</w:t>
-        </w:r>
-      </w:fldSimple>
+      <w:r>
+        <w:fldChar w:fldCharType="begin"/>
+      </w:r>
+      <w:r>
+        <w:instrText xml:space="preserve"> SEQ Table \* ARABIC \s 1 </w:instrText>
+      </w:r>
+      <w:r>
+        <w:fldChar w:fldCharType="separate"/>
+      </w:r>
+      <w:r>
+        <w:rPr>
+          <w:noProof/>
+        </w:rPr>
+        <w:t>3</w:t>
+      </w:r>
+      <w:r>
+        <w:rPr>
+          <w:noProof/>
+        </w:rPr>
+        <w:fldChar w:fldCharType="end"/>
+      </w:r>
+      <w:bookmarkEnd w:id="58"/>
+      <w:bookmarkEnd w:id="60"/>
+      <w:r>
+        <w:t>.  UML diagram icons</w:t>
+      </w:r>
       <w:bookmarkEnd w:id="59"/>
-      <w:bookmarkEnd w:id="61"/>
-      <w:r>
-        <w:t>.  UML diagram icons</w:t>
-      </w:r>
-      <w:bookmarkEnd w:id="60"/>
     </w:p>
     <w:tbl>
       <w:tblPr>
@@ -9654,7 +10032,7 @@
                           <pic:cNvPicPr/>
                         </pic:nvPicPr>
                         <pic:blipFill>
-                          <a:blip r:embed="rId34">
+                          <a:blip r:embed="rId33">
                             <a:extLst>
                               <a:ext uri="{28A0092B-C50C-407E-A947-70E740481C1C}">
                                 <a14:useLocalDpi xmlns:a14="http://schemas.microsoft.com/office/drawing/2010/main" val="0"/>
@@ -9774,7 +10152,7 @@
                   <o:lock v:ext="edit" aspectratio="t"/>
                 </v:shapetype>
                 <v:shape id="_x0000_i1025" type="#_x0000_t75" style="width:21pt;height:21pt">
-                  <v:imagedata r:id="rId35" o:title=""/>
+                  <v:imagedata r:id="rId34" o:title=""/>
                 </v:shape>
               </w:pict>
             </w:r>
@@ -9851,7 +10229,7 @@
                           </pic:cNvPicPr>
                         </pic:nvPicPr>
                         <pic:blipFill rotWithShape="1">
-                          <a:blip r:embed="rId36"/>
+                          <a:blip r:embed="rId35"/>
                           <a:srcRect l="8356" t="44994" r="84429" b="32932"/>
                           <a:stretch/>
                         </pic:blipFill>
@@ -9934,7 +10312,7 @@
             <w:r>
               <w:pict w14:anchorId="30E5D055">
                 <v:shape id="_x0000_i1026" type="#_x0000_t75" style="width:14.25pt;height:14.25pt">
-                  <v:imagedata r:id="rId37" o:title=""/>
+                  <v:imagedata r:id="rId36" o:title=""/>
                 </v:shape>
               </w:pict>
             </w:r>
@@ -9995,7 +10373,7 @@
             <w:r>
               <w:pict w14:anchorId="7B761A47">
                 <v:shape id="_x0000_i1027" type="#_x0000_t75" style="width:14.25pt;height:14.25pt">
-                  <v:imagedata r:id="rId38" o:title=""/>
+                  <v:imagedata r:id="rId37" o:title=""/>
                 </v:shape>
               </w:pict>
             </w:r>
@@ -10114,7 +10492,7 @@
                     </wp:anchor>
                   </w:drawing>
                 </mc:Choice>
-                <mc:Fallback xmlns:mv="urn:schemas-microsoft-com:mac:vml" xmlns:mo="http://schemas.microsoft.com/office/mac/office/2008/main">
+                <mc:Fallback xmlns:mo="http://schemas.microsoft.com/office/mac/office/2008/main" xmlns:mv="urn:schemas-microsoft-com:mac:vml">
                   <w:pict>
                     <v:shapetype w14:anchorId="5731FBDA" id="_x0000_t32" coordsize="21600,21600" o:spt="32" o:oned="t" path="m,l21600,21600e" filled="f">
                       <v:path arrowok="t" fillok="f" o:connecttype="none"/>
@@ -10183,7 +10561,7 @@
               <w:lastRenderedPageBreak/>
               <w:pict w14:anchorId="73E7BB9B">
                 <v:shape id="_x0000_i1028" type="#_x0000_t75" style="width:57.75pt;height:35.25pt">
-                  <v:imagedata r:id="rId39" o:title=""/>
+                  <v:imagedata r:id="rId38" o:title=""/>
                 </v:shape>
               </w:pict>
             </w:r>
@@ -10224,25 +10602,24 @@
           <w:numId w:val="18"/>
         </w:numPr>
       </w:pPr>
-      <w:bookmarkStart w:id="62" w:name="_Ref428179452"/>
-      <w:bookmarkStart w:id="63" w:name="_Toc429300135"/>
-      <w:bookmarkStart w:id="64" w:name="_Toc430247279"/>
+      <w:bookmarkStart w:id="61" w:name="_Ref428179452"/>
+      <w:bookmarkStart w:id="62" w:name="_Toc429300135"/>
+      <w:bookmarkStart w:id="63" w:name="_Toc440957187"/>
       <w:r>
         <w:lastRenderedPageBreak/>
         <w:t>Conformance</w:t>
       </w:r>
+      <w:bookmarkEnd w:id="61"/>
       <w:bookmarkEnd w:id="62"/>
       <w:bookmarkEnd w:id="63"/>
-      <w:bookmarkEnd w:id="64"/>
     </w:p>
     <w:p>
       <w:pPr>
         <w:spacing w:before="0" w:after="0"/>
       </w:pPr>
-      <w:bookmarkStart w:id="65" w:name="_Toc85472897"/>
-      <w:bookmarkStart w:id="66" w:name="_Toc287332012"/>
-      <w:bookmarkStart w:id="67" w:name="_Toc429300136"/>
-      <w:bookmarkStart w:id="68" w:name="_Toc430247280"/>
+      <w:bookmarkStart w:id="64" w:name="_Toc85472897"/>
+      <w:bookmarkStart w:id="65" w:name="_Toc287332012"/>
+      <w:bookmarkStart w:id="66" w:name="_Toc429300136"/>
       <w:r>
         <w:t>Implementations have discretion over which parts (components, properties, extensions, controlled vocabularies, etc.) of CybOX they implement (e.g., Observable/Object).</w:t>
       </w:r>
@@ -10303,19 +10680,22 @@
           <w:numId w:val="37"/>
         </w:numPr>
       </w:pPr>
+      <w:bookmarkStart w:id="67" w:name="_Toc440957188"/>
       <w:r>
         <w:lastRenderedPageBreak/>
         <w:t>Acknowledgments</w:t>
       </w:r>
+      <w:bookmarkEnd w:id="64"/>
       <w:bookmarkEnd w:id="65"/>
       <w:bookmarkEnd w:id="66"/>
       <w:bookmarkEnd w:id="67"/>
-      <w:bookmarkEnd w:id="68"/>
-    </w:p>
-    <w:p>
+    </w:p>
+    <w:p>
+      <w:proofErr w:type="gramStart"/>
       <w:r>
         <w:t>The following individuals have participated in the creation of this specification and are gratefully acknowledged:</w:t>
       </w:r>
+      <w:proofErr w:type="gramEnd"/>
     </w:p>
     <w:p>
       <w:pPr>
@@ -10363,7 +10743,15 @@
         <w:pStyle w:val="Contributor"/>
       </w:pPr>
       <w:r>
-        <w:t>Liron Schiff, Comilion (mobile) Ltd.</w:t>
+        <w:t xml:space="preserve">Liron Schiff, </w:t>
+      </w:r>
+      <w:proofErr w:type="spellStart"/>
+      <w:r>
+        <w:t>Comilion</w:t>
+      </w:r>
+      <w:proofErr w:type="spellEnd"/>
+      <w:r>
+        <w:t xml:space="preserve"> (mobile) Ltd.</w:t>
       </w:r>
     </w:p>
     <w:p>
@@ -10371,7 +10759,15 @@
         <w:pStyle w:val="Contributor"/>
       </w:pPr>
       <w:r>
-        <w:t>Jane Ginn, Cyber Threat Intelligence Network, Inc. (CTIN)</w:t>
+        <w:t xml:space="preserve">Jane </w:t>
+      </w:r>
+      <w:proofErr w:type="spellStart"/>
+      <w:r>
+        <w:t>Ginn</w:t>
+      </w:r>
+      <w:proofErr w:type="spellEnd"/>
+      <w:r>
+        <w:t>, Cyber Threat Intelligence Network, Inc. (CTIN)</w:t>
       </w:r>
     </w:p>
     <w:p>
@@ -10386,8 +10782,21 @@
       <w:pPr>
         <w:pStyle w:val="Contributor"/>
       </w:pPr>
-      <w:r>
-        <w:t>Ryusuke Masuoka, Fujitsu Limited</w:t>
+      <w:proofErr w:type="spellStart"/>
+      <w:r>
+        <w:t>Ryusuke</w:t>
+      </w:r>
+      <w:proofErr w:type="spellEnd"/>
+      <w:r>
+        <w:t xml:space="preserve"> </w:t>
+      </w:r>
+      <w:proofErr w:type="spellStart"/>
+      <w:r>
+        <w:t>Masuoka</w:t>
+      </w:r>
+      <w:proofErr w:type="spellEnd"/>
+      <w:r>
+        <w:t>, Fujitsu Limited</w:t>
       </w:r>
     </w:p>
     <w:p>
@@ -10403,7 +10812,15 @@
         <w:pStyle w:val="Contributor"/>
       </w:pPr>
       <w:r>
-        <w:t>Jason Keirstead, IBM</w:t>
+        <w:t xml:space="preserve">Jason </w:t>
+      </w:r>
+      <w:proofErr w:type="spellStart"/>
+      <w:r>
+        <w:t>Keirstead</w:t>
+      </w:r>
+      <w:proofErr w:type="spellEnd"/>
+      <w:r>
+        <w:t>, IBM</w:t>
       </w:r>
     </w:p>
     <w:p>
@@ -10411,7 +10828,15 @@
         <w:pStyle w:val="Contributor"/>
       </w:pPr>
       <w:r>
-        <w:t>Paul Martini, iboss, Inc.</w:t>
+        <w:t xml:space="preserve">Paul Martini, </w:t>
+      </w:r>
+      <w:proofErr w:type="spellStart"/>
+      <w:r>
+        <w:t>iboss</w:t>
+      </w:r>
+      <w:proofErr w:type="spellEnd"/>
+      <w:r>
+        <w:t>, Inc.</w:t>
       </w:r>
     </w:p>
     <w:p>
@@ -10419,15 +10844,36 @@
         <w:pStyle w:val="Contributor"/>
       </w:pPr>
       <w:r>
-        <w:t>Jerome Athias, Individual</w:t>
+        <w:t xml:space="preserve">Jerome </w:t>
+      </w:r>
+      <w:proofErr w:type="spellStart"/>
+      <w:r>
+        <w:t>Athias</w:t>
+      </w:r>
+      <w:proofErr w:type="spellEnd"/>
+      <w:r>
+        <w:t>, Individual</w:t>
       </w:r>
     </w:p>
     <w:p>
       <w:pPr>
         <w:pStyle w:val="Contributor"/>
       </w:pPr>
-      <w:r>
-        <w:t>Sanjiv Kalkar, Individual</w:t>
+      <w:proofErr w:type="spellStart"/>
+      <w:r>
+        <w:t>Sanjiv</w:t>
+      </w:r>
+      <w:proofErr w:type="spellEnd"/>
+      <w:r>
+        <w:t xml:space="preserve"> </w:t>
+      </w:r>
+      <w:proofErr w:type="spellStart"/>
+      <w:r>
+        <w:t>Kalkar</w:t>
+      </w:r>
+      <w:proofErr w:type="spellEnd"/>
+      <w:r>
+        <w:t>, Individual</w:t>
       </w:r>
     </w:p>
     <w:p>
@@ -10458,16 +10904,58 @@
       <w:pPr>
         <w:pStyle w:val="Contributor"/>
       </w:pPr>
-      <w:r>
-        <w:t>Wouter Bolsterlee, Intelworks BV</w:t>
+      <w:proofErr w:type="spellStart"/>
+      <w:r>
+        <w:t>Wouter</w:t>
+      </w:r>
+      <w:proofErr w:type="spellEnd"/>
+      <w:r>
+        <w:t xml:space="preserve"> </w:t>
+      </w:r>
+      <w:proofErr w:type="spellStart"/>
+      <w:r>
+        <w:t>Bolsterlee</w:t>
+      </w:r>
+      <w:proofErr w:type="spellEnd"/>
+      <w:r>
+        <w:t xml:space="preserve">, </w:t>
+      </w:r>
+      <w:proofErr w:type="spellStart"/>
+      <w:r>
+        <w:t>Intelworks</w:t>
+      </w:r>
+      <w:proofErr w:type="spellEnd"/>
+      <w:r>
+        <w:t xml:space="preserve"> BV</w:t>
       </w:r>
     </w:p>
     <w:p>
       <w:pPr>
         <w:pStyle w:val="Contributor"/>
       </w:pPr>
-      <w:r>
-        <w:t>Joep Gommers, Intelworks BV</w:t>
+      <w:proofErr w:type="spellStart"/>
+      <w:r>
+        <w:t>Joep</w:t>
+      </w:r>
+      <w:proofErr w:type="spellEnd"/>
+      <w:r>
+        <w:t xml:space="preserve"> </w:t>
+      </w:r>
+      <w:proofErr w:type="spellStart"/>
+      <w:r>
+        <w:t>Gommers</w:t>
+      </w:r>
+      <w:proofErr w:type="spellEnd"/>
+      <w:r>
+        <w:t xml:space="preserve">, </w:t>
+      </w:r>
+      <w:proofErr w:type="spellStart"/>
+      <w:r>
+        <w:t>Intelworks</w:t>
+      </w:r>
+      <w:proofErr w:type="spellEnd"/>
+      <w:r>
+        <w:t xml:space="preserve"> BV</w:t>
       </w:r>
     </w:p>
     <w:p>
@@ -10475,15 +10963,52 @@
         <w:pStyle w:val="Contributor"/>
       </w:pPr>
       <w:r>
-        <w:t>Sergey Polzunov, Intelworks BV</w:t>
+        <w:t xml:space="preserve">Sergey </w:t>
+      </w:r>
+      <w:proofErr w:type="spellStart"/>
+      <w:r>
+        <w:t>Polzunov</w:t>
+      </w:r>
+      <w:proofErr w:type="spellEnd"/>
+      <w:r>
+        <w:t xml:space="preserve">, </w:t>
+      </w:r>
+      <w:proofErr w:type="spellStart"/>
+      <w:r>
+        <w:t>Intelworks</w:t>
+      </w:r>
+      <w:proofErr w:type="spellEnd"/>
+      <w:r>
+        <w:t xml:space="preserve"> BV</w:t>
       </w:r>
     </w:p>
     <w:p>
       <w:pPr>
         <w:pStyle w:val="Contributor"/>
       </w:pPr>
-      <w:r>
-        <w:t>Rutger Prins, Intelworks BV</w:t>
+      <w:proofErr w:type="spellStart"/>
+      <w:r>
+        <w:t>Rutger</w:t>
+      </w:r>
+      <w:proofErr w:type="spellEnd"/>
+      <w:r>
+        <w:t xml:space="preserve"> </w:t>
+      </w:r>
+      <w:proofErr w:type="spellStart"/>
+      <w:r>
+        <w:t>Prins</w:t>
+      </w:r>
+      <w:proofErr w:type="spellEnd"/>
+      <w:r>
+        <w:t xml:space="preserve">, </w:t>
+      </w:r>
+      <w:proofErr w:type="spellStart"/>
+      <w:r>
+        <w:t>Intelworks</w:t>
+      </w:r>
+      <w:proofErr w:type="spellEnd"/>
+      <w:r>
+        <w:t xml:space="preserve"> BV</w:t>
       </w:r>
     </w:p>
     <w:p>
@@ -10491,7 +11016,23 @@
         <w:pStyle w:val="Contributor"/>
       </w:pPr>
       <w:r>
-        <w:t>Andrei Sîrghi, Intelworks BV</w:t>
+        <w:t xml:space="preserve">Andrei </w:t>
+      </w:r>
+      <w:proofErr w:type="spellStart"/>
+      <w:r>
+        <w:t>Sîrghi</w:t>
+      </w:r>
+      <w:proofErr w:type="spellEnd"/>
+      <w:r>
+        <w:t xml:space="preserve">, </w:t>
+      </w:r>
+      <w:proofErr w:type="spellStart"/>
+      <w:r>
+        <w:t>Intelworks</w:t>
+      </w:r>
+      <w:proofErr w:type="spellEnd"/>
+      <w:r>
+        <w:t xml:space="preserve"> BV</w:t>
       </w:r>
     </w:p>
     <w:p>
@@ -10547,7 +11088,15 @@
         <w:pStyle w:val="Contributor"/>
       </w:pPr>
       <w:r>
-        <w:t>Takahiro Kakumaru, NEC Corporation</w:t>
+        <w:t xml:space="preserve">Takahiro </w:t>
+      </w:r>
+      <w:proofErr w:type="spellStart"/>
+      <w:r>
+        <w:t>Kakumaru</w:t>
+      </w:r>
+      <w:proofErr w:type="spellEnd"/>
+      <w:r>
+        <w:t>, NEC Corporation</w:t>
       </w:r>
     </w:p>
     <w:p>
@@ -10579,15 +11128,36 @@
         <w:pStyle w:val="Contributor"/>
       </w:pPr>
       <w:r>
-        <w:t>Igor Baikalov, Securonix</w:t>
-      </w:r>
+        <w:t xml:space="preserve">Igor </w:t>
+      </w:r>
+      <w:proofErr w:type="spellStart"/>
+      <w:r>
+        <w:t>Baikalov</w:t>
+      </w:r>
+      <w:proofErr w:type="spellEnd"/>
+      <w:r>
+        <w:t xml:space="preserve">, </w:t>
+      </w:r>
+      <w:proofErr w:type="spellStart"/>
+      <w:r>
+        <w:t>Securonix</w:t>
+      </w:r>
+      <w:proofErr w:type="spellEnd"/>
     </w:p>
     <w:p>
       <w:pPr>
         <w:pStyle w:val="Contributor"/>
       </w:pPr>
       <w:r>
-        <w:t>Bernd Grobauer, Siemens AG</w:t>
+        <w:t xml:space="preserve">Bernd </w:t>
+      </w:r>
+      <w:proofErr w:type="spellStart"/>
+      <w:r>
+        <w:t>Grobauer</w:t>
+      </w:r>
+      <w:proofErr w:type="spellEnd"/>
+      <w:r>
+        <w:t>, Siemens AG</w:t>
       </w:r>
     </w:p>
     <w:p>
@@ -10652,13 +11222,15 @@
           <w:numId w:val="37"/>
         </w:numPr>
       </w:pPr>
-      <w:bookmarkStart w:id="69" w:name="_Toc85472898"/>
-      <w:bookmarkStart w:id="70" w:name="_Toc287332014"/>
-      <w:bookmarkStart w:id="71" w:name="_Toc439238558"/>
+      <w:bookmarkStart w:id="68" w:name="_Toc85472898"/>
+      <w:bookmarkStart w:id="69" w:name="_Toc287332014"/>
+      <w:bookmarkStart w:id="70" w:name="_Toc439238558"/>
+      <w:bookmarkStart w:id="71" w:name="_Toc440957189"/>
       <w:r>
         <w:lastRenderedPageBreak/>
         <w:t>Revision History</w:t>
       </w:r>
+      <w:bookmarkEnd w:id="68"/>
       <w:bookmarkEnd w:id="69"/>
       <w:bookmarkEnd w:id="70"/>
       <w:bookmarkEnd w:id="71"/>
@@ -10818,7 +11390,7 @@
 
 <file path=word/comments.xml><?xml version="1.0" encoding="utf-8"?>
 <w:comments xmlns:wpc="http://schemas.microsoft.com/office/word/2010/wordprocessingCanvas" xmlns:mc="http://schemas.openxmlformats.org/markup-compatibility/2006" xmlns:o="urn:schemas-microsoft-com:office:office" xmlns:r="http://schemas.openxmlformats.org/officeDocument/2006/relationships" xmlns:m="http://schemas.openxmlformats.org/officeDocument/2006/math" xmlns:v="urn:schemas-microsoft-com:vml" xmlns:wp14="http://schemas.microsoft.com/office/word/2010/wordprocessingDrawing" xmlns:wp="http://schemas.openxmlformats.org/drawingml/2006/wordprocessingDrawing" xmlns:w10="urn:schemas-microsoft-com:office:word" xmlns:w="http://schemas.openxmlformats.org/wordprocessingml/2006/main" xmlns:w14="http://schemas.microsoft.com/office/word/2010/wordml" xmlns:w15="http://schemas.microsoft.com/office/word/2012/wordml" xmlns:wpg="http://schemas.microsoft.com/office/word/2010/wordprocessingGroup" xmlns:wpi="http://schemas.microsoft.com/office/word/2010/wordprocessingInk" xmlns:wne="http://schemas.microsoft.com/office/word/2006/wordml" xmlns:wps="http://schemas.microsoft.com/office/word/2010/wordprocessingShape" mc:Ignorable="w14 w15 wp14">
-  <w:comment w:id="3" w:author="Beck, Desiree A." w:date="2015-11-08T18:43:00Z" w:initials="BDA">
+  <w:comment w:id="4" w:author="Beck, Desiree A." w:date="2015-11-08T18:43:00Z" w:initials="BDA">
     <w:p>
       <w:pPr>
         <w:pStyle w:val="CommentText"/>
@@ -10892,6 +11464,7 @@
         <w:lang w:val="en-US"/>
       </w:rPr>
     </w:pPr>
+    <w:proofErr w:type="spellStart"/>
     <w:r>
       <w:rPr>
         <w:sz w:val="16"/>
@@ -10907,6 +11480,7 @@
       </w:rPr>
       <w:t>ox</w:t>
     </w:r>
+    <w:proofErr w:type="spellEnd"/>
     <w:r>
       <w:rPr>
         <w:sz w:val="16"/>
@@ -11095,7 +11669,7 @@
         <w:sz w:val="16"/>
         <w:szCs w:val="16"/>
       </w:rPr>
-      <w:t>7</w:t>
+      <w:t>15</w:t>
     </w:r>
     <w:r>
       <w:rPr>
@@ -13786,6 +14360,7 @@
   <w:style w:type="character" w:default="1" w:styleId="DefaultParagraphFont">
     <w:name w:val="Default Paragraph Font"/>
     <w:uiPriority w:val="1"/>
+    <w:semiHidden/>
     <w:unhideWhenUsed/>
   </w:style>
   <w:style w:type="table" w:default="1" w:styleId="TableNormal">
@@ -14836,7 +15411,7 @@
 </file>
 
 <file path=customXml/itemProps1.xml><?xml version="1.0" encoding="utf-8"?>
-<ds:datastoreItem xmlns:ds="http://schemas.openxmlformats.org/officeDocument/2006/customXml" ds:itemID="{09340E9F-B9AF-4AC4-B781-C5F8768F65FD}">
+<ds:datastoreItem xmlns:ds="http://schemas.openxmlformats.org/officeDocument/2006/customXml" ds:itemID="{46072CAB-F50D-4054-BB7C-F7E603B23613}">
   <ds:schemaRefs>
     <ds:schemaRef ds:uri="http://schemas.openxmlformats.org/officeDocument/2006/bibliography"/>
   </ds:schemaRefs>

</xml_diff>